<commit_message>
main Finilizes sequence diagram
</commit_message>
<xml_diff>
--- a/Documents/Diagrams/Описание_sequence_diagram.docx
+++ b/Documents/Diagrams/Описание_sequence_diagram.docx
@@ -1,6 +1,6 @@
 
 <file path=word/document.xml><?xml version="1.0" encoding="utf-8"?>
-<w:document xmlns:wpc="http://schemas.microsoft.com/office/word/2010/wordprocessingCanvas" xmlns:cx="http://schemas.microsoft.com/office/drawing/2014/chartex" xmlns:cx1="http://schemas.microsoft.com/office/drawing/2015/9/8/chartex" xmlns:cx2="http://schemas.microsoft.com/office/drawing/2015/10/21/chartex" xmlns:cx3="http://schemas.microsoft.com/office/drawing/2016/5/9/chartex" xmlns:cx4="http://schemas.microsoft.com/office/drawing/2016/5/10/chartex" xmlns:cx5="http://schemas.microsoft.com/office/drawing/2016/5/11/chartex" xmlns:cx6="http://schemas.microsoft.com/office/drawing/2016/5/12/chartex" xmlns:cx7="http://schemas.microsoft.com/office/drawing/2016/5/13/chartex" xmlns:cx8="http://schemas.microsoft.com/office/drawing/2016/5/14/chartex" xmlns:mc="http://schemas.openxmlformats.org/markup-compatibility/2006" xmlns:aink="http://schemas.microsoft.com/office/drawing/2016/ink" xmlns:am3d="http://schemas.microsoft.com/office/drawing/2017/model3d" xmlns:o="urn:schemas-microsoft-com:office:office" xmlns:r="http://schemas.openxmlformats.org/officeDocument/2006/relationships" xmlns:m="http://schemas.openxmlformats.org/officeDocument/2006/math" xmlns:v="urn:schemas-microsoft-com:vml" xmlns:wp14="http://schemas.microsoft.com/office/word/2010/wordprocessingDrawing" xmlns:wp="http://schemas.openxmlformats.org/drawingml/2006/wordprocessingDrawing" xmlns:w10="urn:schemas-microsoft-com:office:word" xmlns:w="http://schemas.openxmlformats.org/wordprocessingml/2006/main" xmlns:w14="http://schemas.microsoft.com/office/word/2010/wordml" xmlns:w15="http://schemas.microsoft.com/office/word/2012/wordml" xmlns:w16cex="http://schemas.microsoft.com/office/word/2018/wordml/cex" xmlns:w16cid="http://schemas.microsoft.com/office/word/2016/wordml/cid" xmlns:w16="http://schemas.microsoft.com/office/word/2018/wordml" xmlns:w16sdtdh="http://schemas.microsoft.com/office/word/2020/wordml/sdtdatahash" xmlns:w16se="http://schemas.microsoft.com/office/word/2015/wordml/symex" xmlns:wpg="http://schemas.microsoft.com/office/word/2010/wordprocessingGroup" xmlns:wpi="http://schemas.microsoft.com/office/word/2010/wordprocessingInk" xmlns:wne="http://schemas.microsoft.com/office/word/2006/wordml" xmlns:wps="http://schemas.microsoft.com/office/word/2010/wordprocessingShape" mc:Ignorable="w14 w15 w16se w16cid w16 w16cex w16sdtdh wp14">
+<w:document xmlns:wpc="http://schemas.microsoft.com/office/word/2010/wordprocessingCanvas" xmlns:cx="http://schemas.microsoft.com/office/drawing/2014/chartex" xmlns:cx1="http://schemas.microsoft.com/office/drawing/2015/9/8/chartex" xmlns:cx2="http://schemas.microsoft.com/office/drawing/2015/10/21/chartex" xmlns:cx3="http://schemas.microsoft.com/office/drawing/2016/5/9/chartex" xmlns:cx4="http://schemas.microsoft.com/office/drawing/2016/5/10/chartex" xmlns:cx5="http://schemas.microsoft.com/office/drawing/2016/5/11/chartex" xmlns:cx6="http://schemas.microsoft.com/office/drawing/2016/5/12/chartex" xmlns:cx7="http://schemas.microsoft.com/office/drawing/2016/5/13/chartex" xmlns:cx8="http://schemas.microsoft.com/office/drawing/2016/5/14/chartex" xmlns:mc="http://schemas.openxmlformats.org/markup-compatibility/2006" xmlns:aink="http://schemas.microsoft.com/office/drawing/2016/ink" xmlns:am3d="http://schemas.microsoft.com/office/drawing/2017/model3d" xmlns:o="urn:schemas-microsoft-com:office:office" xmlns:r="http://schemas.openxmlformats.org/officeDocument/2006/relationships" xmlns:m="http://schemas.openxmlformats.org/officeDocument/2006/math" xmlns:v="urn:schemas-microsoft-com:vml" xmlns:wp14="http://schemas.microsoft.com/office/word/2010/wordprocessingDrawing" xmlns:wp="http://schemas.openxmlformats.org/drawingml/2006/wordprocessingDrawing" xmlns:w10="urn:schemas-microsoft-com:office:word" xmlns:w="http://schemas.openxmlformats.org/wordprocessingml/2006/main" xmlns:w14="http://schemas.microsoft.com/office/word/2010/wordml" xmlns:w15="http://schemas.microsoft.com/office/word/2012/wordml" xmlns:w16cex="http://schemas.microsoft.com/office/word/2018/wordml/cex" xmlns:w16cid="http://schemas.microsoft.com/office/word/2016/wordml/cid" xmlns:w16="http://schemas.microsoft.com/office/word/2018/wordml" xmlns:w16se="http://schemas.microsoft.com/office/word/2015/wordml/symex" xmlns:wpg="http://schemas.microsoft.com/office/word/2010/wordprocessingGroup" xmlns:wpi="http://schemas.microsoft.com/office/word/2010/wordprocessingInk" xmlns:wne="http://schemas.microsoft.com/office/word/2006/wordml" xmlns:wps="http://schemas.microsoft.com/office/word/2010/wordprocessingShape" mc:Ignorable="w14 w15 w16se w16cid w16 w16cex wp14">
   <w:body>
     <w:p>
       <w:pPr>
@@ -29,21 +29,65 @@
       </w:pPr>
       <w:r>
         <w:rPr>
+          <w:lang w:val="ru-RU"/>
+        </w:rPr>
+        <w:t xml:space="preserve">Одним из основных вариантов использования приложения </w:t>
+      </w:r>
+      <w:r>
+        <w:rPr>
+          <w:lang w:val="ru-RU"/>
+        </w:rPr>
+        <w:t>“</w:t>
+      </w:r>
+      <w:r>
+        <w:rPr>
+          <w:lang w:val="ru-RU"/>
+        </w:rPr>
+        <w:t>Встречеслав</w:t>
+      </w:r>
+      <w:r>
+        <w:rPr>
+          <w:lang w:val="ru-RU"/>
+        </w:rPr>
+        <w:t>”</w:t>
+      </w:r>
+      <w:r>
+        <w:rPr>
+          <w:lang w:val="ru-RU"/>
+        </w:rPr>
+        <w:t xml:space="preserve"> является получение протокола встречи, которая была загружена </w:t>
+      </w:r>
+      <w:r>
+        <w:rPr>
+          <w:lang w:val="ru-RU"/>
+        </w:rPr>
+        <w:t>в видеоформате. Сама диаграмма приведена на рис. 1.</w:t>
+      </w:r>
+    </w:p>
+    <w:p>
+      <w:pPr>
+        <w:jc w:val="both"/>
+        <w:rPr>
+          <w:lang w:val="ru-RU"/>
+        </w:rPr>
+      </w:pPr>
+      <w:r>
+        <w:rPr>
           <w:noProof/>
         </w:rPr>
         <w:drawing>
-          <wp:anchor distT="0" distB="0" distL="114300" distR="114300" simplePos="0" relativeHeight="251658240" behindDoc="0" locked="0" layoutInCell="1" allowOverlap="1" wp14:anchorId="2FEDED5B" wp14:editId="5137C50B">
+          <wp:anchor distT="0" distB="0" distL="114300" distR="114300" simplePos="0" relativeHeight="251659264" behindDoc="0" locked="0" layoutInCell="1" allowOverlap="1" wp14:anchorId="7678BE46" wp14:editId="17F2D2CC">
             <wp:simplePos x="0" y="0"/>
-            <wp:positionH relativeFrom="page">
-              <wp:align>right</wp:align>
+            <wp:positionH relativeFrom="margin">
+              <wp:align>left</wp:align>
             </wp:positionH>
             <wp:positionV relativeFrom="paragraph">
-              <wp:posOffset>810895</wp:posOffset>
+              <wp:posOffset>329565</wp:posOffset>
             </wp:positionV>
-            <wp:extent cx="7617460" cy="3815715"/>
-            <wp:effectExtent l="0" t="0" r="2540" b="0"/>
+            <wp:extent cx="6115050" cy="2794635"/>
+            <wp:effectExtent l="0" t="0" r="0" b="5715"/>
             <wp:wrapTopAndBottom/>
-            <wp:docPr id="1" name="Picture 1"/>
+            <wp:docPr id="22" name="Рисунок 22"/>
             <wp:cNvGraphicFramePr>
               <a:graphicFrameLocks xmlns:a="http://schemas.openxmlformats.org/drawingml/2006/main" noChangeAspect="1"/>
             </wp:cNvGraphicFramePr>
@@ -51,13 +95,13 @@
               <a:graphicData uri="http://schemas.openxmlformats.org/drawingml/2006/picture">
                 <pic:pic xmlns:pic="http://schemas.openxmlformats.org/drawingml/2006/picture">
                   <pic:nvPicPr>
-                    <pic:cNvPr id="0" name="Picture 1"/>
+                    <pic:cNvPr id="0" name="Picture 3"/>
                     <pic:cNvPicPr>
                       <a:picLocks noChangeAspect="1" noChangeArrowheads="1"/>
                     </pic:cNvPicPr>
                   </pic:nvPicPr>
                   <pic:blipFill>
-                    <a:blip r:embed="rId5" cstate="print">
+                    <a:blip r:embed="rId8" cstate="print">
                       <a:extLst>
                         <a:ext uri="{28A0092B-C50C-407E-A947-70E740481C1C}">
                           <a14:useLocalDpi xmlns:a14="http://schemas.microsoft.com/office/drawing/2010/main" val="0"/>
@@ -72,7 +116,7 @@
                   <pic:spPr bwMode="auto">
                     <a:xfrm>
                       <a:off x="0" y="0"/>
-                      <a:ext cx="7617460" cy="3815715"/>
+                      <a:ext cx="6115050" cy="2794635"/>
                     </a:xfrm>
                     <a:prstGeom prst="rect">
                       <a:avLst/>
@@ -94,50 +138,35 @@
           </wp:anchor>
         </w:drawing>
       </w:r>
-      <w:r>
-        <w:rPr>
-          <w:lang w:val="ru-RU"/>
-        </w:rPr>
-        <w:t xml:space="preserve">Одним из основных вариантов использования приложения </w:t>
-      </w:r>
-      <w:r>
-        <w:rPr>
-          <w:lang w:val="ru-RU"/>
-        </w:rPr>
-        <w:t>“</w:t>
-      </w:r>
-      <w:r>
-        <w:rPr>
-          <w:lang w:val="ru-RU"/>
-        </w:rPr>
-        <w:t>Встречеслав</w:t>
-      </w:r>
-      <w:r>
-        <w:rPr>
-          <w:lang w:val="ru-RU"/>
-        </w:rPr>
-        <w:t>”</w:t>
-      </w:r>
-      <w:r>
-        <w:rPr>
-          <w:lang w:val="ru-RU"/>
-        </w:rPr>
-        <w:t xml:space="preserve"> является получение протокола встречи, которая была загружена </w:t>
-      </w:r>
-      <w:r>
-        <w:rPr>
-          <w:lang w:val="ru-RU"/>
-        </w:rPr>
-        <w:t>в видеоформате. Сама диаграмма приведена на рис. 1.</w:t>
-      </w:r>
     </w:p>
     <w:p>
       <w:pPr>
+        <w:ind w:left="1440"/>
         <w:jc w:val="both"/>
         <w:rPr>
           <w:lang w:val="ru-RU"/>
         </w:rPr>
       </w:pPr>
+      <w:r>
+        <w:rPr>
+          <w:lang w:val="ru-RU"/>
+        </w:rPr>
+        <w:t xml:space="preserve">Рисунок 1 – диаграмма последовательностей для процесса получения </w:t>
+      </w:r>
+      <w:r>
+        <w:rPr>
+          <w:lang w:val="ru-RU"/>
+        </w:rPr>
+        <w:t>стенограммы</w:t>
+      </w:r>
+      <w:bookmarkStart w:id="0" w:name="_GoBack"/>
+      <w:bookmarkEnd w:id="0"/>
+      <w:r>
+        <w:rPr>
+          <w:lang w:val="ru-RU"/>
+        </w:rPr>
+        <w:t xml:space="preserve"> встречи</w:t>
+      </w:r>
     </w:p>
     <w:p>
       <w:pPr>
@@ -147,450 +176,164 @@
           <w:lang w:val="ru-RU"/>
         </w:rPr>
       </w:pPr>
-      <w:r>
-        <w:rPr>
-          <w:lang w:val="ru-RU"/>
-        </w:rPr>
-        <w:t>Рисунок 1 – диаграмма последовательностей для процесса получения протокола встречи</w:t>
-      </w:r>
     </w:p>
     <w:p>
       <w:pPr>
-        <w:jc w:val="both"/>
-        <w:rPr>
-          <w:lang w:val="ru-RU"/>
-        </w:rPr>
-      </w:pPr>
-      <w:r>
-        <w:rPr>
-          <w:lang w:val="ru-RU"/>
-        </w:rPr>
-        <w:t>Рассматриваем запрос от пользователя на получение протокола.</w:t>
+        <w:pStyle w:val="-"/>
+        <w:rPr>
+          <w:lang w:eastAsia="ja-JP"/>
+        </w:rPr>
+      </w:pPr>
+      <w:r>
+        <w:rPr>
+          <w:lang w:eastAsia="ja-JP"/>
+        </w:rPr>
+        <w:t>Приведем детальное описание диаграммы. Пользователь инициирует процесс, выбирая видеофайл, который затем обрабатывается подсистемой загрузки. После этого файл передается в подсистему проверки формата, где происходит определение его соответствия поддерживаемым типам (MP4, MKV, MOV, AVI, WEBM). Если формат допустим, файл отправляется дальше в подсистему работы с видео. Если формат не поддерживается, формируется исключение, и пользователю отправляется запрос на повторную загрузку.</w:t>
       </w:r>
     </w:p>
     <w:p>
       <w:pPr>
-        <w:jc w:val="both"/>
-        <w:rPr>
-          <w:lang w:val="ru-RU"/>
-        </w:rPr>
-      </w:pPr>
-      <w:r>
-        <w:rPr>
-          <w:lang w:val="ru-RU"/>
-        </w:rPr>
-        <w:t>Объекты диаграммы последовательности:</w:t>
+        <w:pStyle w:val="-"/>
+        <w:rPr>
+          <w:lang w:eastAsia="ja-JP"/>
+        </w:rPr>
+      </w:pPr>
+      <w:r>
+        <w:rPr>
+          <w:lang w:eastAsia="ja-JP"/>
+        </w:rPr>
+        <w:t xml:space="preserve">В случае успешной проверки подсистема работы с видео извлекает аудиодорожку из файла и передает ее в подсистему обработки текста. Далее аудио направляется в компонент с меткой :Vosk, который представляет собой модели из одноименной библиотеки для распознавания речи. На диаграмме :Vosk </w:t>
+      </w:r>
+      <w:r>
+        <w:rPr>
+          <w:lang w:eastAsia="ja-JP"/>
+        </w:rPr>
+        <w:lastRenderedPageBreak/>
+        <w:t>расположен таким образом, чтобы отразить то, что он не является постоянно активным участником системы, а создается в момент обращения, поскольку сами модели библиотеки подгружаются в  оперативную память только по мере необходимости.</w:t>
       </w:r>
     </w:p>
     <w:p>
       <w:pPr>
-        <w:pStyle w:val="ListParagraph"/>
-        <w:numPr>
-          <w:ilvl w:val="0"/>
-          <w:numId w:val="1"/>
-        </w:numPr>
-        <w:jc w:val="both"/>
-        <w:rPr>
-          <w:lang w:val="ru-RU"/>
-        </w:rPr>
-      </w:pPr>
-      <w:r>
-        <w:rPr>
-          <w:lang w:val="ru-RU"/>
-        </w:rPr>
-        <w:t>Пользователь</w:t>
+        <w:pStyle w:val="-"/>
+        <w:rPr>
+          <w:lang w:eastAsia="ja-JP"/>
+        </w:rPr>
+      </w:pPr>
+      <w:r>
+        <w:rPr>
+          <w:lang w:eastAsia="ja-JP"/>
+        </w:rPr>
+        <w:t>После получения аудио</w:t>
+      </w:r>
+      <w:r>
+        <w:rPr>
+          <w:lang w:eastAsia="ja-JP"/>
+        </w:rPr>
+        <w:t xml:space="preserve"> </w:t>
+      </w:r>
+      <w:r>
+        <w:rPr>
+          <w:lang w:eastAsia="ja-JP"/>
+        </w:rPr>
+        <w:t>:Vosk преобразует его в текстовую стенограмму и отправляет результат обратно в подсистему обработки текста, где она отображается пользователю. Затем стенограмма сохраняется в подсистеме хранения данных, откуда передается в базу данных для долговременного хранения. Таким образом, диаграмма последовательно отображает весь поток сообщений между участниками системы, необходимый для получения стенограммы из загруженного видео.</w:t>
       </w:r>
     </w:p>
     <w:p>
       <w:pPr>
-        <w:pStyle w:val="ListParagraph"/>
-        <w:numPr>
-          <w:ilvl w:val="0"/>
-          <w:numId w:val="1"/>
-        </w:numPr>
-        <w:jc w:val="both"/>
-        <w:rPr>
-          <w:lang w:val="ru-RU"/>
-        </w:rPr>
-      </w:pPr>
-      <w:r>
-        <w:rPr>
-          <w:lang w:val="ru-RU"/>
-        </w:rPr>
-        <w:t xml:space="preserve">Подсистема </w:t>
-      </w:r>
-      <w:r>
-        <w:rPr>
-          <w:lang w:val="ru-RU"/>
-        </w:rPr>
-        <w:t xml:space="preserve">загрузки </w:t>
-      </w:r>
-      <w:r>
-        <w:rPr>
-          <w:lang w:val="ru-RU"/>
-        </w:rPr>
-        <w:t>видеофайла</w:t>
+        <w:pStyle w:val="-"/>
+        <w:rPr>
+          <w:lang w:eastAsia="ja-JP"/>
+        </w:rPr>
+      </w:pPr>
+      <w:r>
+        <w:rPr>
+          <w:lang w:eastAsia="ja-JP"/>
+        </w:rPr>
+        <w:t>По сравнению с предыдущей версией</w:t>
+      </w:r>
+      <w:r>
+        <w:rPr>
+          <w:lang w:eastAsia="ja-JP"/>
+        </w:rPr>
+        <w:t xml:space="preserve"> диаграммы было добавлено уточнение относительно того, в какой момент времени загружается в оперативную памяти и выгружаются модель </w:t>
+      </w:r>
+      <w:r>
+        <w:rPr>
+          <w:lang w:val="en-US" w:eastAsia="ja-JP"/>
+        </w:rPr>
+        <w:t>Vosk</w:t>
+      </w:r>
+      <w:r>
+        <w:rPr>
+          <w:lang w:eastAsia="ja-JP"/>
+        </w:rPr>
+        <w:t>. Также была уточнена терминология</w:t>
+      </w:r>
+      <w:r>
+        <w:rPr>
+          <w:lang w:eastAsia="ja-JP"/>
+        </w:rPr>
+        <w:t xml:space="preserve">: </w:t>
+      </w:r>
+      <w:r>
+        <w:rPr>
+          <w:lang w:eastAsia="ja-JP"/>
+        </w:rPr>
+        <w:t xml:space="preserve">на диаграмме описан процесс получения не протокола встречи, а стенограммы, что отражает </w:t>
+      </w:r>
+      <w:r>
+        <w:rPr>
+          <w:lang w:eastAsia="ja-JP"/>
+        </w:rPr>
+        <w:t xml:space="preserve">фактический процесс обмена </w:t>
+      </w:r>
+      <w:r>
+        <w:rPr>
+          <w:lang w:eastAsia="ja-JP"/>
+        </w:rPr>
+        <w:t>сообщениями</w:t>
+      </w:r>
+      <w:r>
+        <w:rPr>
+          <w:lang w:eastAsia="ja-JP"/>
+        </w:rPr>
+        <w:t xml:space="preserve"> между </w:t>
+      </w:r>
+      <w:r>
+        <w:rPr>
+          <w:lang w:eastAsia="ja-JP"/>
+        </w:rPr>
+        <w:t>частями</w:t>
+      </w:r>
+      <w:r>
+        <w:rPr>
+          <w:lang w:eastAsia="ja-JP"/>
+        </w:rPr>
+        <w:t xml:space="preserve"> </w:t>
+      </w:r>
+      <w:r>
+        <w:rPr>
+          <w:lang w:eastAsia="ja-JP"/>
+        </w:rPr>
+        <w:t>системы</w:t>
+      </w:r>
+      <w:r>
+        <w:rPr>
+          <w:lang w:eastAsia="ja-JP"/>
+        </w:rPr>
+        <w:t xml:space="preserve"> в процессе получения стенограммы.</w:t>
       </w:r>
     </w:p>
     <w:p>
       <w:pPr>
-        <w:pStyle w:val="ListParagraph"/>
-        <w:numPr>
-          <w:ilvl w:val="0"/>
-          <w:numId w:val="1"/>
-        </w:numPr>
         <w:jc w:val="both"/>
         <w:rPr>
-          <w:lang w:val="ru-RU"/>
-        </w:rPr>
-      </w:pPr>
-      <w:r>
-        <w:rPr>
-          <w:lang w:val="ru-RU"/>
-        </w:rPr>
-        <w:t xml:space="preserve">Подсистема </w:t>
-      </w:r>
-      <w:r>
-        <w:rPr>
-          <w:lang w:val="ru-RU"/>
-        </w:rPr>
-        <w:t>извлечения аудио из</w:t>
-      </w:r>
-      <w:r>
-        <w:rPr>
-          <w:lang w:val="ru-RU"/>
-        </w:rPr>
-        <w:t xml:space="preserve"> видео</w:t>
-      </w:r>
-    </w:p>
-    <w:p>
-      <w:pPr>
-        <w:pStyle w:val="ListParagraph"/>
-        <w:numPr>
-          <w:ilvl w:val="0"/>
-          <w:numId w:val="1"/>
-        </w:numPr>
-        <w:jc w:val="both"/>
-        <w:rPr>
-          <w:lang w:val="ru-RU"/>
-        </w:rPr>
-      </w:pPr>
-      <w:r>
-        <w:rPr>
-          <w:lang w:val="ru-RU"/>
-        </w:rPr>
-        <w:t>Подсистема обработки текста</w:t>
-      </w:r>
-    </w:p>
-    <w:p>
-      <w:pPr>
-        <w:pStyle w:val="ListParagraph"/>
-        <w:numPr>
-          <w:ilvl w:val="0"/>
-          <w:numId w:val="1"/>
-        </w:numPr>
-        <w:jc w:val="both"/>
-        <w:rPr>
-          <w:lang w:val="ru-RU"/>
-        </w:rPr>
-      </w:pPr>
-      <w:r>
-        <w:t>Vosk</w:t>
-      </w:r>
-    </w:p>
-    <w:p>
-      <w:pPr>
-        <w:pStyle w:val="ListParagraph"/>
-        <w:numPr>
-          <w:ilvl w:val="0"/>
-          <w:numId w:val="1"/>
-        </w:numPr>
-        <w:jc w:val="both"/>
-        <w:rPr>
-          <w:lang w:val="ru-RU"/>
-        </w:rPr>
-      </w:pPr>
-      <w:r>
-        <w:rPr>
-          <w:lang w:val="ru-RU"/>
-        </w:rPr>
-        <w:t>База данных</w:t>
-      </w:r>
-    </w:p>
-    <w:p>
-      <w:pPr>
-        <w:jc w:val="both"/>
-        <w:rPr>
-          <w:lang w:val="ru-RU"/>
-        </w:rPr>
-      </w:pPr>
-      <w:r>
-        <w:rPr>
-          <w:lang w:val="ru-RU"/>
-        </w:rPr>
-        <w:t>Рассмотрим порядок выполнения запроса:</w:t>
-      </w:r>
-    </w:p>
-    <w:p>
-      <w:pPr>
-        <w:pStyle w:val="ListParagraph"/>
-        <w:numPr>
-          <w:ilvl w:val="0"/>
-          <w:numId w:val="2"/>
-        </w:numPr>
-        <w:jc w:val="both"/>
-        <w:rPr>
-          <w:lang w:val="ru-RU"/>
-        </w:rPr>
-      </w:pPr>
-      <w:r>
-        <w:rPr>
-          <w:lang w:val="ru-RU"/>
-        </w:rPr>
-        <w:lastRenderedPageBreak/>
-        <w:t>Пользователь загружает видеофайл</w:t>
-      </w:r>
-    </w:p>
-    <w:p>
-      <w:pPr>
-        <w:pStyle w:val="ListParagraph"/>
-        <w:numPr>
-          <w:ilvl w:val="0"/>
-          <w:numId w:val="2"/>
-        </w:numPr>
-        <w:jc w:val="both"/>
-        <w:rPr>
-          <w:lang w:val="ru-RU"/>
-        </w:rPr>
-      </w:pPr>
-      <w:r>
-        <w:rPr>
-          <w:lang w:val="ru-RU"/>
-        </w:rPr>
-        <w:t>Идёт проверка формата загруженного видеофайла</w:t>
-      </w:r>
-    </w:p>
-    <w:p>
-      <w:pPr>
-        <w:pStyle w:val="ListParagraph"/>
-        <w:numPr>
-          <w:ilvl w:val="0"/>
-          <w:numId w:val="2"/>
-        </w:numPr>
-        <w:jc w:val="both"/>
-        <w:rPr>
-          <w:lang w:val="ru-RU"/>
-        </w:rPr>
-      </w:pPr>
-      <w:r>
-        <w:rPr>
-          <w:lang w:val="ru-RU"/>
-        </w:rPr>
-        <w:t>Если видеофайл не соответствует форматам:</w:t>
-      </w:r>
-      <w:r>
-        <w:rPr>
-          <w:lang w:val="ru-RU"/>
-        </w:rPr>
-        <w:t xml:space="preserve"> MKV, MOV, AVI, WEBM</w:t>
-      </w:r>
-      <w:r>
-        <w:rPr>
-          <w:lang w:val="ru-RU"/>
-        </w:rPr>
-        <w:t>, то пользователю отправляется запрос на повторную загрузку.</w:t>
-      </w:r>
-    </w:p>
-    <w:p>
-      <w:pPr>
-        <w:pStyle w:val="ListParagraph"/>
-        <w:numPr>
-          <w:ilvl w:val="0"/>
-          <w:numId w:val="2"/>
-        </w:numPr>
-        <w:jc w:val="both"/>
-        <w:rPr>
-          <w:lang w:val="ru-RU"/>
-        </w:rPr>
-      </w:pPr>
-      <w:r>
-        <w:rPr>
-          <w:lang w:val="ru-RU"/>
-        </w:rPr>
-        <w:t xml:space="preserve">Если видеофайл соответствует форматам: MKV, MOV, AVI, WEBM, то подсистема </w:t>
-      </w:r>
-      <w:r>
-        <w:rPr>
-          <w:lang w:val="ru-RU"/>
-        </w:rPr>
-        <w:t xml:space="preserve">выделения аудио из видео </w:t>
-      </w:r>
-      <w:r>
-        <w:rPr>
-          <w:lang w:val="ru-RU"/>
-        </w:rPr>
-        <w:t xml:space="preserve"> отправляет аудио, полученной из загруженного видео в </w:t>
-      </w:r>
-      <w:r>
-        <w:t>Vosk</w:t>
-      </w:r>
-    </w:p>
-    <w:p>
-      <w:pPr>
-        <w:pStyle w:val="ListParagraph"/>
-        <w:numPr>
-          <w:ilvl w:val="0"/>
-          <w:numId w:val="2"/>
-        </w:numPr>
-        <w:jc w:val="both"/>
-        <w:rPr>
-          <w:lang w:val="ru-RU"/>
-        </w:rPr>
-      </w:pPr>
-      <w:r>
-        <w:t>Vosk</w:t>
-      </w:r>
-      <w:r>
-        <w:rPr>
-          <w:lang w:val="ru-RU"/>
-        </w:rPr>
-        <w:t xml:space="preserve"> </w:t>
-      </w:r>
-      <w:r>
-        <w:rPr>
-          <w:lang w:val="ru-RU"/>
-        </w:rPr>
-        <w:t xml:space="preserve">формирует дословный текст из аудио </w:t>
-      </w:r>
-      <w:r>
-        <w:rPr>
-          <w:lang w:val="ru-RU"/>
-        </w:rPr>
-        <w:t xml:space="preserve">и отправляет текст на обработку в подсистему </w:t>
-      </w:r>
-      <w:r>
-        <w:rPr>
-          <w:lang w:val="ru-RU"/>
-        </w:rPr>
-        <w:t>протоколирования</w:t>
-      </w:r>
-    </w:p>
-    <w:p>
-      <w:pPr>
-        <w:pStyle w:val="ListParagraph"/>
-        <w:numPr>
-          <w:ilvl w:val="0"/>
-          <w:numId w:val="2"/>
-        </w:numPr>
-        <w:jc w:val="both"/>
-        <w:rPr>
-          <w:lang w:val="ru-RU"/>
-        </w:rPr>
-      </w:pPr>
-      <w:r>
-        <w:rPr>
-          <w:lang w:val="ru-RU"/>
-        </w:rPr>
-        <w:t xml:space="preserve">Подсистема </w:t>
-      </w:r>
-      <w:r>
-        <w:rPr>
-          <w:lang w:val="ru-RU"/>
-        </w:rPr>
-        <w:t>протоколирования</w:t>
-      </w:r>
-      <w:r>
-        <w:rPr>
-          <w:lang w:val="ru-RU"/>
-        </w:rPr>
-        <w:t xml:space="preserve"> формирует протокол встречи и отправляет его в базу данных</w:t>
-      </w:r>
-    </w:p>
-    <w:p>
-      <w:pPr>
-        <w:pStyle w:val="ListParagraph"/>
-        <w:numPr>
-          <w:ilvl w:val="0"/>
-          <w:numId w:val="2"/>
-        </w:numPr>
-        <w:jc w:val="both"/>
-        <w:rPr>
-          <w:lang w:val="ru-RU"/>
-        </w:rPr>
-      </w:pPr>
-      <w:r>
-        <w:rPr>
-          <w:lang w:val="ru-RU"/>
-        </w:rPr>
-        <w:t>Пользователь запрашивает протокол встречи у подсистемы обработки текста</w:t>
-      </w:r>
-    </w:p>
-    <w:p>
-      <w:pPr>
-        <w:pStyle w:val="ListParagraph"/>
-        <w:numPr>
-          <w:ilvl w:val="0"/>
-          <w:numId w:val="2"/>
-        </w:numPr>
-        <w:jc w:val="both"/>
-        <w:rPr>
-          <w:lang w:val="ru-RU"/>
-        </w:rPr>
-      </w:pPr>
-      <w:r>
-        <w:rPr>
-          <w:lang w:val="ru-RU"/>
-        </w:rPr>
-        <w:t>Подсистема обработки текста отправляет запрос на получение протокола</w:t>
-      </w:r>
-    </w:p>
-    <w:p>
-      <w:pPr>
-        <w:pStyle w:val="ListParagraph"/>
-        <w:numPr>
-          <w:ilvl w:val="0"/>
-          <w:numId w:val="2"/>
-        </w:numPr>
-        <w:jc w:val="both"/>
-        <w:rPr>
-          <w:lang w:val="ru-RU"/>
-        </w:rPr>
-      </w:pPr>
-      <w:r>
-        <w:rPr>
-          <w:lang w:val="ru-RU"/>
-        </w:rPr>
-        <w:t>База данных передает протокол встречи в подсистему обработки текста</w:t>
-      </w:r>
-    </w:p>
-    <w:p>
-      <w:pPr>
-        <w:pStyle w:val="ListParagraph"/>
-        <w:numPr>
-          <w:ilvl w:val="0"/>
-          <w:numId w:val="2"/>
-        </w:numPr>
-        <w:jc w:val="both"/>
-        <w:rPr>
-          <w:lang w:val="ru-RU"/>
-        </w:rPr>
-      </w:pPr>
-      <w:r>
-        <w:rPr>
-          <w:lang w:val="ru-RU"/>
-        </w:rPr>
-        <w:t>Подсистема обработки текста отображает протокол встречи для пользователя</w:t>
-      </w:r>
-    </w:p>
-    <w:p>
-      <w:pPr>
-        <w:jc w:val="both"/>
-        <w:rPr>
-          <w:lang w:val="ru-RU"/>
+          <w:lang/>
         </w:rPr>
       </w:pPr>
     </w:p>
     <w:sectPr>
+      <w:footerReference w:type="default" r:id="rId9"/>
       <w:pgSz w:w="12240" w:h="15840"/>
       <w:pgMar w:top="1134" w:right="850" w:bottom="1134" w:left="1701" w:header="720" w:footer="720" w:gutter="0"/>
       <w:cols w:space="720"/>
@@ -600,9 +343,217 @@
 </w:document>
 </file>
 
+<file path=word/endnotes.xml><?xml version="1.0" encoding="utf-8"?>
+<w:endnotes xmlns:wpc="http://schemas.microsoft.com/office/word/2010/wordprocessingCanvas" xmlns:cx="http://schemas.microsoft.com/office/drawing/2014/chartex" xmlns:cx1="http://schemas.microsoft.com/office/drawing/2015/9/8/chartex" xmlns:cx2="http://schemas.microsoft.com/office/drawing/2015/10/21/chartex" xmlns:cx3="http://schemas.microsoft.com/office/drawing/2016/5/9/chartex" xmlns:cx4="http://schemas.microsoft.com/office/drawing/2016/5/10/chartex" xmlns:cx5="http://schemas.microsoft.com/office/drawing/2016/5/11/chartex" xmlns:cx6="http://schemas.microsoft.com/office/drawing/2016/5/12/chartex" xmlns:cx7="http://schemas.microsoft.com/office/drawing/2016/5/13/chartex" xmlns:cx8="http://schemas.microsoft.com/office/drawing/2016/5/14/chartex" xmlns:mc="http://schemas.openxmlformats.org/markup-compatibility/2006" xmlns:aink="http://schemas.microsoft.com/office/drawing/2016/ink" xmlns:am3d="http://schemas.microsoft.com/office/drawing/2017/model3d" xmlns:o="urn:schemas-microsoft-com:office:office" xmlns:r="http://schemas.openxmlformats.org/officeDocument/2006/relationships" xmlns:m="http://schemas.openxmlformats.org/officeDocument/2006/math" xmlns:v="urn:schemas-microsoft-com:vml" xmlns:wp14="http://schemas.microsoft.com/office/word/2010/wordprocessingDrawing" xmlns:wp="http://schemas.openxmlformats.org/drawingml/2006/wordprocessingDrawing" xmlns:w10="urn:schemas-microsoft-com:office:word" xmlns:w="http://schemas.openxmlformats.org/wordprocessingml/2006/main" xmlns:w14="http://schemas.microsoft.com/office/word/2010/wordml" xmlns:w15="http://schemas.microsoft.com/office/word/2012/wordml" xmlns:w16cex="http://schemas.microsoft.com/office/word/2018/wordml/cex" xmlns:w16cid="http://schemas.microsoft.com/office/word/2016/wordml/cid" xmlns:w16="http://schemas.microsoft.com/office/word/2018/wordml" xmlns:w16se="http://schemas.microsoft.com/office/word/2015/wordml/symex" xmlns:wpg="http://schemas.microsoft.com/office/word/2010/wordprocessingGroup" xmlns:wpi="http://schemas.microsoft.com/office/word/2010/wordprocessingInk" xmlns:wne="http://schemas.microsoft.com/office/word/2006/wordml" xmlns:wps="http://schemas.microsoft.com/office/word/2010/wordprocessingShape" mc:Ignorable="w14 w15 w16se w16cid w16 w16cex wp14">
+  <w:endnote w:type="separator" w:id="-1">
+    <w:p>
+      <w:pPr>
+        <w:spacing w:after="0" w:line="240" w:lineRule="auto"/>
+      </w:pPr>
+      <w:r>
+        <w:separator/>
+      </w:r>
+    </w:p>
+  </w:endnote>
+  <w:endnote w:type="continuationSeparator" w:id="0">
+    <w:p>
+      <w:pPr>
+        <w:spacing w:after="0" w:line="240" w:lineRule="auto"/>
+      </w:pPr>
+      <w:r>
+        <w:continuationSeparator/>
+      </w:r>
+    </w:p>
+  </w:endnote>
+</w:endnotes>
+</file>
+
+<file path=word/footer1.xml><?xml version="1.0" encoding="utf-8"?>
+<w:ftr xmlns:wpc="http://schemas.microsoft.com/office/word/2010/wordprocessingCanvas" xmlns:cx="http://schemas.microsoft.com/office/drawing/2014/chartex" xmlns:cx1="http://schemas.microsoft.com/office/drawing/2015/9/8/chartex" xmlns:cx2="http://schemas.microsoft.com/office/drawing/2015/10/21/chartex" xmlns:cx3="http://schemas.microsoft.com/office/drawing/2016/5/9/chartex" xmlns:cx4="http://schemas.microsoft.com/office/drawing/2016/5/10/chartex" xmlns:cx5="http://schemas.microsoft.com/office/drawing/2016/5/11/chartex" xmlns:cx6="http://schemas.microsoft.com/office/drawing/2016/5/12/chartex" xmlns:cx7="http://schemas.microsoft.com/office/drawing/2016/5/13/chartex" xmlns:cx8="http://schemas.microsoft.com/office/drawing/2016/5/14/chartex" xmlns:mc="http://schemas.openxmlformats.org/markup-compatibility/2006" xmlns:aink="http://schemas.microsoft.com/office/drawing/2016/ink" xmlns:am3d="http://schemas.microsoft.com/office/drawing/2017/model3d" xmlns:o="urn:schemas-microsoft-com:office:office" xmlns:r="http://schemas.openxmlformats.org/officeDocument/2006/relationships" xmlns:m="http://schemas.openxmlformats.org/officeDocument/2006/math" xmlns:v="urn:schemas-microsoft-com:vml" xmlns:wp14="http://schemas.microsoft.com/office/word/2010/wordprocessingDrawing" xmlns:wp="http://schemas.openxmlformats.org/drawingml/2006/wordprocessingDrawing" xmlns:w10="urn:schemas-microsoft-com:office:word" xmlns:w="http://schemas.openxmlformats.org/wordprocessingml/2006/main" xmlns:w14="http://schemas.microsoft.com/office/word/2010/wordml" xmlns:w15="http://schemas.microsoft.com/office/word/2012/wordml" xmlns:w16cex="http://schemas.microsoft.com/office/word/2018/wordml/cex" xmlns:w16cid="http://schemas.microsoft.com/office/word/2016/wordml/cid" xmlns:w16="http://schemas.microsoft.com/office/word/2018/wordml" xmlns:w16se="http://schemas.microsoft.com/office/word/2015/wordml/symex" xmlns:wpg="http://schemas.microsoft.com/office/word/2010/wordprocessingGroup" xmlns:wpi="http://schemas.microsoft.com/office/word/2010/wordprocessingInk" xmlns:wne="http://schemas.microsoft.com/office/word/2006/wordml" xmlns:wps="http://schemas.microsoft.com/office/word/2010/wordprocessingShape" mc:Ignorable="w14 w15 w16se w16cid w16 w16cex wp14">
+  <w:sdt>
+    <w:sdtPr>
+      <w:id w:val="-1082517786"/>
+      <w:docPartObj>
+        <w:docPartGallery w:val="Page Numbers (Bottom of Page)"/>
+        <w:docPartUnique/>
+      </w:docPartObj>
+    </w:sdtPr>
+    <w:sdtContent>
+      <w:p>
+        <w:pPr>
+          <w:pStyle w:val="af0"/>
+          <w:jc w:val="center"/>
+        </w:pPr>
+        <w:r>
+          <w:fldChar w:fldCharType="begin"/>
+        </w:r>
+        <w:r>
+          <w:instrText>PAGE   \* MERGEFORMAT</w:instrText>
+        </w:r>
+        <w:r>
+          <w:fldChar w:fldCharType="separate"/>
+        </w:r>
+        <w:r>
+          <w:rPr>
+            <w:lang w:val="ru-RU"/>
+          </w:rPr>
+          <w:t>2</w:t>
+        </w:r>
+        <w:r>
+          <w:fldChar w:fldCharType="end"/>
+        </w:r>
+      </w:p>
+    </w:sdtContent>
+  </w:sdt>
+  <w:p>
+    <w:pPr>
+      <w:pStyle w:val="af0"/>
+    </w:pPr>
+  </w:p>
+</w:ftr>
+</file>
+
+<file path=word/footnotes.xml><?xml version="1.0" encoding="utf-8"?>
+<w:footnotes xmlns:wpc="http://schemas.microsoft.com/office/word/2010/wordprocessingCanvas" xmlns:cx="http://schemas.microsoft.com/office/drawing/2014/chartex" xmlns:cx1="http://schemas.microsoft.com/office/drawing/2015/9/8/chartex" xmlns:cx2="http://schemas.microsoft.com/office/drawing/2015/10/21/chartex" xmlns:cx3="http://schemas.microsoft.com/office/drawing/2016/5/9/chartex" xmlns:cx4="http://schemas.microsoft.com/office/drawing/2016/5/10/chartex" xmlns:cx5="http://schemas.microsoft.com/office/drawing/2016/5/11/chartex" xmlns:cx6="http://schemas.microsoft.com/office/drawing/2016/5/12/chartex" xmlns:cx7="http://schemas.microsoft.com/office/drawing/2016/5/13/chartex" xmlns:cx8="http://schemas.microsoft.com/office/drawing/2016/5/14/chartex" xmlns:mc="http://schemas.openxmlformats.org/markup-compatibility/2006" xmlns:aink="http://schemas.microsoft.com/office/drawing/2016/ink" xmlns:am3d="http://schemas.microsoft.com/office/drawing/2017/model3d" xmlns:o="urn:schemas-microsoft-com:office:office" xmlns:r="http://schemas.openxmlformats.org/officeDocument/2006/relationships" xmlns:m="http://schemas.openxmlformats.org/officeDocument/2006/math" xmlns:v="urn:schemas-microsoft-com:vml" xmlns:wp14="http://schemas.microsoft.com/office/word/2010/wordprocessingDrawing" xmlns:wp="http://schemas.openxmlformats.org/drawingml/2006/wordprocessingDrawing" xmlns:w10="urn:schemas-microsoft-com:office:word" xmlns:w="http://schemas.openxmlformats.org/wordprocessingml/2006/main" xmlns:w14="http://schemas.microsoft.com/office/word/2010/wordml" xmlns:w15="http://schemas.microsoft.com/office/word/2012/wordml" xmlns:w16cex="http://schemas.microsoft.com/office/word/2018/wordml/cex" xmlns:w16cid="http://schemas.microsoft.com/office/word/2016/wordml/cid" xmlns:w16="http://schemas.microsoft.com/office/word/2018/wordml" xmlns:w16se="http://schemas.microsoft.com/office/word/2015/wordml/symex" xmlns:wpg="http://schemas.microsoft.com/office/word/2010/wordprocessingGroup" xmlns:wpi="http://schemas.microsoft.com/office/word/2010/wordprocessingInk" xmlns:wne="http://schemas.microsoft.com/office/word/2006/wordml" xmlns:wps="http://schemas.microsoft.com/office/word/2010/wordprocessingShape" mc:Ignorable="w14 w15 w16se w16cid w16 w16cex wp14">
+  <w:footnote w:type="separator" w:id="-1">
+    <w:p>
+      <w:pPr>
+        <w:spacing w:after="0" w:line="240" w:lineRule="auto"/>
+      </w:pPr>
+      <w:r>
+        <w:separator/>
+      </w:r>
+    </w:p>
+  </w:footnote>
+  <w:footnote w:type="continuationSeparator" w:id="0">
+    <w:p>
+      <w:pPr>
+        <w:spacing w:after="0" w:line="240" w:lineRule="auto"/>
+      </w:pPr>
+      <w:r>
+        <w:continuationSeparator/>
+      </w:r>
+    </w:p>
+  </w:footnote>
+</w:footnotes>
+</file>
+
 <file path=word/numbering.xml><?xml version="1.0" encoding="utf-8"?>
-<w:numbering xmlns:wpc="http://schemas.microsoft.com/office/word/2010/wordprocessingCanvas" xmlns:cx="http://schemas.microsoft.com/office/drawing/2014/chartex" xmlns:cx1="http://schemas.microsoft.com/office/drawing/2015/9/8/chartex" xmlns:cx2="http://schemas.microsoft.com/office/drawing/2015/10/21/chartex" xmlns:cx3="http://schemas.microsoft.com/office/drawing/2016/5/9/chartex" xmlns:cx4="http://schemas.microsoft.com/office/drawing/2016/5/10/chartex" xmlns:cx5="http://schemas.microsoft.com/office/drawing/2016/5/11/chartex" xmlns:cx6="http://schemas.microsoft.com/office/drawing/2016/5/12/chartex" xmlns:cx7="http://schemas.microsoft.com/office/drawing/2016/5/13/chartex" xmlns:cx8="http://schemas.microsoft.com/office/drawing/2016/5/14/chartex" xmlns:mc="http://schemas.openxmlformats.org/markup-compatibility/2006" xmlns:aink="http://schemas.microsoft.com/office/drawing/2016/ink" xmlns:am3d="http://schemas.microsoft.com/office/drawing/2017/model3d" xmlns:o="urn:schemas-microsoft-com:office:office" xmlns:r="http://schemas.openxmlformats.org/officeDocument/2006/relationships" xmlns:m="http://schemas.openxmlformats.org/officeDocument/2006/math" xmlns:v="urn:schemas-microsoft-com:vml" xmlns:wp14="http://schemas.microsoft.com/office/word/2010/wordprocessingDrawing" xmlns:wp="http://schemas.openxmlformats.org/drawingml/2006/wordprocessingDrawing" xmlns:w10="urn:schemas-microsoft-com:office:word" xmlns:w="http://schemas.openxmlformats.org/wordprocessingml/2006/main" xmlns:w14="http://schemas.microsoft.com/office/word/2010/wordml" xmlns:w15="http://schemas.microsoft.com/office/word/2012/wordml" xmlns:w16cex="http://schemas.microsoft.com/office/word/2018/wordml/cex" xmlns:w16cid="http://schemas.microsoft.com/office/word/2016/wordml/cid" xmlns:w16="http://schemas.microsoft.com/office/word/2018/wordml" xmlns:w16sdtdh="http://schemas.microsoft.com/office/word/2020/wordml/sdtdatahash" xmlns:w16se="http://schemas.microsoft.com/office/word/2015/wordml/symex" xmlns:wpg="http://schemas.microsoft.com/office/word/2010/wordprocessingGroup" xmlns:wpi="http://schemas.microsoft.com/office/word/2010/wordprocessingInk" xmlns:wne="http://schemas.microsoft.com/office/word/2006/wordml" xmlns:wps="http://schemas.microsoft.com/office/word/2010/wordprocessingShape" mc:Ignorable="w14 w15 w16se w16cid w16 w16cex w16sdtdh wp14">
+<w:numbering xmlns:wpc="http://schemas.microsoft.com/office/word/2010/wordprocessingCanvas" xmlns:cx="http://schemas.microsoft.com/office/drawing/2014/chartex" xmlns:cx1="http://schemas.microsoft.com/office/drawing/2015/9/8/chartex" xmlns:cx2="http://schemas.microsoft.com/office/drawing/2015/10/21/chartex" xmlns:cx3="http://schemas.microsoft.com/office/drawing/2016/5/9/chartex" xmlns:cx4="http://schemas.microsoft.com/office/drawing/2016/5/10/chartex" xmlns:cx5="http://schemas.microsoft.com/office/drawing/2016/5/11/chartex" xmlns:cx6="http://schemas.microsoft.com/office/drawing/2016/5/12/chartex" xmlns:cx7="http://schemas.microsoft.com/office/drawing/2016/5/13/chartex" xmlns:cx8="http://schemas.microsoft.com/office/drawing/2016/5/14/chartex" xmlns:mc="http://schemas.openxmlformats.org/markup-compatibility/2006" xmlns:aink="http://schemas.microsoft.com/office/drawing/2016/ink" xmlns:am3d="http://schemas.microsoft.com/office/drawing/2017/model3d" xmlns:o="urn:schemas-microsoft-com:office:office" xmlns:r="http://schemas.openxmlformats.org/officeDocument/2006/relationships" xmlns:m="http://schemas.openxmlformats.org/officeDocument/2006/math" xmlns:v="urn:schemas-microsoft-com:vml" xmlns:wp14="http://schemas.microsoft.com/office/word/2010/wordprocessingDrawing" xmlns:wp="http://schemas.openxmlformats.org/drawingml/2006/wordprocessingDrawing" xmlns:w10="urn:schemas-microsoft-com:office:word" xmlns:w="http://schemas.openxmlformats.org/wordprocessingml/2006/main" xmlns:w14="http://schemas.microsoft.com/office/word/2010/wordml" xmlns:w15="http://schemas.microsoft.com/office/word/2012/wordml" xmlns:w16cex="http://schemas.microsoft.com/office/word/2018/wordml/cex" xmlns:w16cid="http://schemas.microsoft.com/office/word/2016/wordml/cid" xmlns:w16="http://schemas.microsoft.com/office/word/2018/wordml" xmlns:w16se="http://schemas.microsoft.com/office/word/2015/wordml/symex" xmlns:wpg="http://schemas.microsoft.com/office/word/2010/wordprocessingGroup" xmlns:wpi="http://schemas.microsoft.com/office/word/2010/wordprocessingInk" xmlns:wne="http://schemas.microsoft.com/office/word/2006/wordml" xmlns:wps="http://schemas.microsoft.com/office/word/2010/wordprocessingShape" mc:Ignorable="w14 w15 w16se w16cid w16 w16cex wp14">
   <w:abstractNum w:abstractNumId="0" w15:restartNumberingAfterBreak="0">
+    <w:nsid w:val="0C3459E9"/>
+    <w:multiLevelType w:val="hybridMultilevel"/>
+    <w:tmpl w:val="0344A65C"/>
+    <w:lvl w:ilvl="0" w:tplc="6C3812FE">
+      <w:start w:val="1"/>
+      <w:numFmt w:val="bullet"/>
+      <w:lvlText w:val=""/>
+      <w:lvlJc w:val="left"/>
+      <w:pPr>
+        <w:ind w:left="720" w:hanging="360"/>
+      </w:pPr>
+      <w:rPr>
+        <w:rFonts w:ascii="Symbol" w:hAnsi="Symbol" w:hint="default"/>
+      </w:rPr>
+    </w:lvl>
+    <w:lvl w:ilvl="1" w:tplc="04190003" w:tentative="1">
+      <w:start w:val="1"/>
+      <w:numFmt w:val="bullet"/>
+      <w:lvlText w:val="o"/>
+      <w:lvlJc w:val="left"/>
+      <w:pPr>
+        <w:ind w:left="1440" w:hanging="360"/>
+      </w:pPr>
+      <w:rPr>
+        <w:rFonts w:ascii="Courier New" w:hAnsi="Courier New" w:cs="Courier New" w:hint="default"/>
+      </w:rPr>
+    </w:lvl>
+    <w:lvl w:ilvl="2" w:tplc="04190005" w:tentative="1">
+      <w:start w:val="1"/>
+      <w:numFmt w:val="bullet"/>
+      <w:lvlText w:val=""/>
+      <w:lvlJc w:val="left"/>
+      <w:pPr>
+        <w:ind w:left="2160" w:hanging="360"/>
+      </w:pPr>
+      <w:rPr>
+        <w:rFonts w:ascii="Wingdings" w:hAnsi="Wingdings" w:hint="default"/>
+      </w:rPr>
+    </w:lvl>
+    <w:lvl w:ilvl="3" w:tplc="04190001" w:tentative="1">
+      <w:start w:val="1"/>
+      <w:numFmt w:val="bullet"/>
+      <w:lvlText w:val=""/>
+      <w:lvlJc w:val="left"/>
+      <w:pPr>
+        <w:ind w:left="2880" w:hanging="360"/>
+      </w:pPr>
+      <w:rPr>
+        <w:rFonts w:ascii="Symbol" w:hAnsi="Symbol" w:hint="default"/>
+      </w:rPr>
+    </w:lvl>
+    <w:lvl w:ilvl="4" w:tplc="04190003" w:tentative="1">
+      <w:start w:val="1"/>
+      <w:numFmt w:val="bullet"/>
+      <w:lvlText w:val="o"/>
+      <w:lvlJc w:val="left"/>
+      <w:pPr>
+        <w:ind w:left="3600" w:hanging="360"/>
+      </w:pPr>
+      <w:rPr>
+        <w:rFonts w:ascii="Courier New" w:hAnsi="Courier New" w:cs="Courier New" w:hint="default"/>
+      </w:rPr>
+    </w:lvl>
+    <w:lvl w:ilvl="5" w:tplc="04190005" w:tentative="1">
+      <w:start w:val="1"/>
+      <w:numFmt w:val="bullet"/>
+      <w:lvlText w:val=""/>
+      <w:lvlJc w:val="left"/>
+      <w:pPr>
+        <w:ind w:left="4320" w:hanging="360"/>
+      </w:pPr>
+      <w:rPr>
+        <w:rFonts w:ascii="Wingdings" w:hAnsi="Wingdings" w:hint="default"/>
+      </w:rPr>
+    </w:lvl>
+    <w:lvl w:ilvl="6" w:tplc="04190001" w:tentative="1">
+      <w:start w:val="1"/>
+      <w:numFmt w:val="bullet"/>
+      <w:lvlText w:val=""/>
+      <w:lvlJc w:val="left"/>
+      <w:pPr>
+        <w:ind w:left="5040" w:hanging="360"/>
+      </w:pPr>
+      <w:rPr>
+        <w:rFonts w:ascii="Symbol" w:hAnsi="Symbol" w:hint="default"/>
+      </w:rPr>
+    </w:lvl>
+    <w:lvl w:ilvl="7" w:tplc="04190003" w:tentative="1">
+      <w:start w:val="1"/>
+      <w:numFmt w:val="bullet"/>
+      <w:lvlText w:val="o"/>
+      <w:lvlJc w:val="left"/>
+      <w:pPr>
+        <w:ind w:left="5760" w:hanging="360"/>
+      </w:pPr>
+      <w:rPr>
+        <w:rFonts w:ascii="Courier New" w:hAnsi="Courier New" w:cs="Courier New" w:hint="default"/>
+      </w:rPr>
+    </w:lvl>
+    <w:lvl w:ilvl="8" w:tplc="04190005" w:tentative="1">
+      <w:start w:val="1"/>
+      <w:numFmt w:val="bullet"/>
+      <w:lvlText w:val=""/>
+      <w:lvlJc w:val="left"/>
+      <w:pPr>
+        <w:ind w:left="6480" w:hanging="360"/>
+      </w:pPr>
+      <w:rPr>
+        <w:rFonts w:ascii="Wingdings" w:hAnsi="Wingdings" w:hint="default"/>
+      </w:rPr>
+    </w:lvl>
+  </w:abstractNum>
+  <w:abstractNum w:abstractNumId="1" w15:restartNumberingAfterBreak="0">
     <w:nsid w:val="153F4E86"/>
     <w:multiLevelType w:val="hybridMultilevel"/>
     <w:tmpl w:val="43488728"/>
@@ -715,7 +666,209 @@
       </w:rPr>
     </w:lvl>
   </w:abstractNum>
-  <w:abstractNum w:abstractNumId="1" w15:restartNumberingAfterBreak="0">
+  <w:abstractNum w:abstractNumId="2" w15:restartNumberingAfterBreak="0">
+    <w:nsid w:val="160155A3"/>
+    <w:multiLevelType w:val="hybridMultilevel"/>
+    <w:tmpl w:val="3718064A"/>
+    <w:lvl w:ilvl="0" w:tplc="6C3812FE">
+      <w:start w:val="1"/>
+      <w:numFmt w:val="bullet"/>
+      <w:lvlText w:val=""/>
+      <w:lvlJc w:val="left"/>
+      <w:pPr>
+        <w:ind w:left="720" w:hanging="360"/>
+      </w:pPr>
+      <w:rPr>
+        <w:rFonts w:ascii="Symbol" w:hAnsi="Symbol" w:hint="default"/>
+      </w:rPr>
+    </w:lvl>
+    <w:lvl w:ilvl="1" w:tplc="04190003" w:tentative="1">
+      <w:start w:val="1"/>
+      <w:numFmt w:val="bullet"/>
+      <w:lvlText w:val="o"/>
+      <w:lvlJc w:val="left"/>
+      <w:pPr>
+        <w:ind w:left="1440" w:hanging="360"/>
+      </w:pPr>
+      <w:rPr>
+        <w:rFonts w:ascii="Courier New" w:hAnsi="Courier New" w:cs="Courier New" w:hint="default"/>
+      </w:rPr>
+    </w:lvl>
+    <w:lvl w:ilvl="2" w:tplc="04190005" w:tentative="1">
+      <w:start w:val="1"/>
+      <w:numFmt w:val="bullet"/>
+      <w:lvlText w:val=""/>
+      <w:lvlJc w:val="left"/>
+      <w:pPr>
+        <w:ind w:left="2160" w:hanging="360"/>
+      </w:pPr>
+      <w:rPr>
+        <w:rFonts w:ascii="Wingdings" w:hAnsi="Wingdings" w:hint="default"/>
+      </w:rPr>
+    </w:lvl>
+    <w:lvl w:ilvl="3" w:tplc="04190001" w:tentative="1">
+      <w:start w:val="1"/>
+      <w:numFmt w:val="bullet"/>
+      <w:lvlText w:val=""/>
+      <w:lvlJc w:val="left"/>
+      <w:pPr>
+        <w:ind w:left="2880" w:hanging="360"/>
+      </w:pPr>
+      <w:rPr>
+        <w:rFonts w:ascii="Symbol" w:hAnsi="Symbol" w:hint="default"/>
+      </w:rPr>
+    </w:lvl>
+    <w:lvl w:ilvl="4" w:tplc="04190003" w:tentative="1">
+      <w:start w:val="1"/>
+      <w:numFmt w:val="bullet"/>
+      <w:lvlText w:val="o"/>
+      <w:lvlJc w:val="left"/>
+      <w:pPr>
+        <w:ind w:left="3600" w:hanging="360"/>
+      </w:pPr>
+      <w:rPr>
+        <w:rFonts w:ascii="Courier New" w:hAnsi="Courier New" w:cs="Courier New" w:hint="default"/>
+      </w:rPr>
+    </w:lvl>
+    <w:lvl w:ilvl="5" w:tplc="04190005" w:tentative="1">
+      <w:start w:val="1"/>
+      <w:numFmt w:val="bullet"/>
+      <w:lvlText w:val=""/>
+      <w:lvlJc w:val="left"/>
+      <w:pPr>
+        <w:ind w:left="4320" w:hanging="360"/>
+      </w:pPr>
+      <w:rPr>
+        <w:rFonts w:ascii="Wingdings" w:hAnsi="Wingdings" w:hint="default"/>
+      </w:rPr>
+    </w:lvl>
+    <w:lvl w:ilvl="6" w:tplc="04190001" w:tentative="1">
+      <w:start w:val="1"/>
+      <w:numFmt w:val="bullet"/>
+      <w:lvlText w:val=""/>
+      <w:lvlJc w:val="left"/>
+      <w:pPr>
+        <w:ind w:left="5040" w:hanging="360"/>
+      </w:pPr>
+      <w:rPr>
+        <w:rFonts w:ascii="Symbol" w:hAnsi="Symbol" w:hint="default"/>
+      </w:rPr>
+    </w:lvl>
+    <w:lvl w:ilvl="7" w:tplc="04190003" w:tentative="1">
+      <w:start w:val="1"/>
+      <w:numFmt w:val="bullet"/>
+      <w:lvlText w:val="o"/>
+      <w:lvlJc w:val="left"/>
+      <w:pPr>
+        <w:ind w:left="5760" w:hanging="360"/>
+      </w:pPr>
+      <w:rPr>
+        <w:rFonts w:ascii="Courier New" w:hAnsi="Courier New" w:cs="Courier New" w:hint="default"/>
+      </w:rPr>
+    </w:lvl>
+    <w:lvl w:ilvl="8" w:tplc="04190005" w:tentative="1">
+      <w:start w:val="1"/>
+      <w:numFmt w:val="bullet"/>
+      <w:lvlText w:val=""/>
+      <w:lvlJc w:val="left"/>
+      <w:pPr>
+        <w:ind w:left="6480" w:hanging="360"/>
+      </w:pPr>
+      <w:rPr>
+        <w:rFonts w:ascii="Wingdings" w:hAnsi="Wingdings" w:hint="default"/>
+      </w:rPr>
+    </w:lvl>
+  </w:abstractNum>
+  <w:abstractNum w:abstractNumId="3" w15:restartNumberingAfterBreak="0">
+    <w:nsid w:val="1D061CCB"/>
+    <w:multiLevelType w:val="hybridMultilevel"/>
+    <w:tmpl w:val="7ADA5FC8"/>
+    <w:lvl w:ilvl="0" w:tplc="6C3812FE">
+      <w:start w:val="1"/>
+      <w:numFmt w:val="bullet"/>
+      <w:lvlText w:val=""/>
+      <w:lvlJc w:val="left"/>
+      <w:pPr>
+        <w:ind w:left="720" w:hanging="360"/>
+      </w:pPr>
+      <w:rPr>
+        <w:rFonts w:ascii="Symbol" w:hAnsi="Symbol" w:hint="default"/>
+      </w:rPr>
+    </w:lvl>
+    <w:lvl w:ilvl="1" w:tplc="04190019" w:tentative="1">
+      <w:start w:val="1"/>
+      <w:numFmt w:val="lowerLetter"/>
+      <w:lvlText w:val="%2."/>
+      <w:lvlJc w:val="left"/>
+      <w:pPr>
+        <w:ind w:left="1440" w:hanging="360"/>
+      </w:pPr>
+    </w:lvl>
+    <w:lvl w:ilvl="2" w:tplc="0419001B" w:tentative="1">
+      <w:start w:val="1"/>
+      <w:numFmt w:val="lowerRoman"/>
+      <w:lvlText w:val="%3."/>
+      <w:lvlJc w:val="right"/>
+      <w:pPr>
+        <w:ind w:left="2160" w:hanging="180"/>
+      </w:pPr>
+    </w:lvl>
+    <w:lvl w:ilvl="3" w:tplc="0419000F" w:tentative="1">
+      <w:start w:val="1"/>
+      <w:numFmt w:val="decimal"/>
+      <w:lvlText w:val="%4."/>
+      <w:lvlJc w:val="left"/>
+      <w:pPr>
+        <w:ind w:left="2880" w:hanging="360"/>
+      </w:pPr>
+    </w:lvl>
+    <w:lvl w:ilvl="4" w:tplc="04190019" w:tentative="1">
+      <w:start w:val="1"/>
+      <w:numFmt w:val="lowerLetter"/>
+      <w:lvlText w:val="%5."/>
+      <w:lvlJc w:val="left"/>
+      <w:pPr>
+        <w:ind w:left="3600" w:hanging="360"/>
+      </w:pPr>
+    </w:lvl>
+    <w:lvl w:ilvl="5" w:tplc="0419001B" w:tentative="1">
+      <w:start w:val="1"/>
+      <w:numFmt w:val="lowerRoman"/>
+      <w:lvlText w:val="%6."/>
+      <w:lvlJc w:val="right"/>
+      <w:pPr>
+        <w:ind w:left="4320" w:hanging="180"/>
+      </w:pPr>
+    </w:lvl>
+    <w:lvl w:ilvl="6" w:tplc="0419000F" w:tentative="1">
+      <w:start w:val="1"/>
+      <w:numFmt w:val="decimal"/>
+      <w:lvlText w:val="%7."/>
+      <w:lvlJc w:val="left"/>
+      <w:pPr>
+        <w:ind w:left="5040" w:hanging="360"/>
+      </w:pPr>
+    </w:lvl>
+    <w:lvl w:ilvl="7" w:tplc="04190019" w:tentative="1">
+      <w:start w:val="1"/>
+      <w:numFmt w:val="lowerLetter"/>
+      <w:lvlText w:val="%8."/>
+      <w:lvlJc w:val="left"/>
+      <w:pPr>
+        <w:ind w:left="5760" w:hanging="360"/>
+      </w:pPr>
+    </w:lvl>
+    <w:lvl w:ilvl="8" w:tplc="0419001B" w:tentative="1">
+      <w:start w:val="1"/>
+      <w:numFmt w:val="lowerRoman"/>
+      <w:lvlText w:val="%9."/>
+      <w:lvlJc w:val="right"/>
+      <w:pPr>
+        <w:ind w:left="6480" w:hanging="180"/>
+      </w:pPr>
+    </w:lvl>
+  </w:abstractNum>
+  <w:abstractNum w:abstractNumId="4" w15:restartNumberingAfterBreak="0">
     <w:nsid w:val="24005F48"/>
     <w:multiLevelType w:val="hybridMultilevel"/>
     <w:tmpl w:val="43581650"/>
@@ -828,17 +981,204 @@
       </w:rPr>
     </w:lvl>
   </w:abstractNum>
+  <w:abstractNum w:abstractNumId="5" w15:restartNumberingAfterBreak="0">
+    <w:nsid w:val="28B85A87"/>
+    <w:multiLevelType w:val="hybridMultilevel"/>
+    <w:tmpl w:val="4F140074"/>
+    <w:lvl w:ilvl="0" w:tplc="0419000F">
+      <w:start w:val="1"/>
+      <w:numFmt w:val="decimal"/>
+      <w:lvlText w:val="%1."/>
+      <w:lvlJc w:val="left"/>
+      <w:pPr>
+        <w:ind w:left="720" w:hanging="360"/>
+      </w:pPr>
+    </w:lvl>
+    <w:lvl w:ilvl="1" w:tplc="04190019" w:tentative="1">
+      <w:start w:val="1"/>
+      <w:numFmt w:val="lowerLetter"/>
+      <w:lvlText w:val="%2."/>
+      <w:lvlJc w:val="left"/>
+      <w:pPr>
+        <w:ind w:left="1440" w:hanging="360"/>
+      </w:pPr>
+    </w:lvl>
+    <w:lvl w:ilvl="2" w:tplc="0419001B" w:tentative="1">
+      <w:start w:val="1"/>
+      <w:numFmt w:val="lowerRoman"/>
+      <w:lvlText w:val="%3."/>
+      <w:lvlJc w:val="right"/>
+      <w:pPr>
+        <w:ind w:left="2160" w:hanging="180"/>
+      </w:pPr>
+    </w:lvl>
+    <w:lvl w:ilvl="3" w:tplc="0419000F" w:tentative="1">
+      <w:start w:val="1"/>
+      <w:numFmt w:val="decimal"/>
+      <w:lvlText w:val="%4."/>
+      <w:lvlJc w:val="left"/>
+      <w:pPr>
+        <w:ind w:left="2880" w:hanging="360"/>
+      </w:pPr>
+    </w:lvl>
+    <w:lvl w:ilvl="4" w:tplc="04190019" w:tentative="1">
+      <w:start w:val="1"/>
+      <w:numFmt w:val="lowerLetter"/>
+      <w:lvlText w:val="%5."/>
+      <w:lvlJc w:val="left"/>
+      <w:pPr>
+        <w:ind w:left="3600" w:hanging="360"/>
+      </w:pPr>
+    </w:lvl>
+    <w:lvl w:ilvl="5" w:tplc="0419001B" w:tentative="1">
+      <w:start w:val="1"/>
+      <w:numFmt w:val="lowerRoman"/>
+      <w:lvlText w:val="%6."/>
+      <w:lvlJc w:val="right"/>
+      <w:pPr>
+        <w:ind w:left="4320" w:hanging="180"/>
+      </w:pPr>
+    </w:lvl>
+    <w:lvl w:ilvl="6" w:tplc="0419000F" w:tentative="1">
+      <w:start w:val="1"/>
+      <w:numFmt w:val="decimal"/>
+      <w:lvlText w:val="%7."/>
+      <w:lvlJc w:val="left"/>
+      <w:pPr>
+        <w:ind w:left="5040" w:hanging="360"/>
+      </w:pPr>
+    </w:lvl>
+    <w:lvl w:ilvl="7" w:tplc="04190019" w:tentative="1">
+      <w:start w:val="1"/>
+      <w:numFmt w:val="lowerLetter"/>
+      <w:lvlText w:val="%8."/>
+      <w:lvlJc w:val="left"/>
+      <w:pPr>
+        <w:ind w:left="5760" w:hanging="360"/>
+      </w:pPr>
+    </w:lvl>
+    <w:lvl w:ilvl="8" w:tplc="0419001B" w:tentative="1">
+      <w:start w:val="1"/>
+      <w:numFmt w:val="lowerRoman"/>
+      <w:lvlText w:val="%9."/>
+      <w:lvlJc w:val="right"/>
+      <w:pPr>
+        <w:ind w:left="6480" w:hanging="180"/>
+      </w:pPr>
+    </w:lvl>
+  </w:abstractNum>
+  <w:abstractNum w:abstractNumId="6" w15:restartNumberingAfterBreak="0">
+    <w:nsid w:val="78773D34"/>
+    <w:multiLevelType w:val="hybridMultilevel"/>
+    <w:tmpl w:val="55E463F0"/>
+    <w:lvl w:ilvl="0" w:tplc="0419000F">
+      <w:start w:val="1"/>
+      <w:numFmt w:val="decimal"/>
+      <w:lvlText w:val="%1."/>
+      <w:lvlJc w:val="left"/>
+      <w:pPr>
+        <w:ind w:left="720" w:hanging="360"/>
+      </w:pPr>
+    </w:lvl>
+    <w:lvl w:ilvl="1" w:tplc="04190019" w:tentative="1">
+      <w:start w:val="1"/>
+      <w:numFmt w:val="lowerLetter"/>
+      <w:lvlText w:val="%2."/>
+      <w:lvlJc w:val="left"/>
+      <w:pPr>
+        <w:ind w:left="1440" w:hanging="360"/>
+      </w:pPr>
+    </w:lvl>
+    <w:lvl w:ilvl="2" w:tplc="0419001B" w:tentative="1">
+      <w:start w:val="1"/>
+      <w:numFmt w:val="lowerRoman"/>
+      <w:lvlText w:val="%3."/>
+      <w:lvlJc w:val="right"/>
+      <w:pPr>
+        <w:ind w:left="2160" w:hanging="180"/>
+      </w:pPr>
+    </w:lvl>
+    <w:lvl w:ilvl="3" w:tplc="0419000F" w:tentative="1">
+      <w:start w:val="1"/>
+      <w:numFmt w:val="decimal"/>
+      <w:lvlText w:val="%4."/>
+      <w:lvlJc w:val="left"/>
+      <w:pPr>
+        <w:ind w:left="2880" w:hanging="360"/>
+      </w:pPr>
+    </w:lvl>
+    <w:lvl w:ilvl="4" w:tplc="04190019" w:tentative="1">
+      <w:start w:val="1"/>
+      <w:numFmt w:val="lowerLetter"/>
+      <w:lvlText w:val="%5."/>
+      <w:lvlJc w:val="left"/>
+      <w:pPr>
+        <w:ind w:left="3600" w:hanging="360"/>
+      </w:pPr>
+    </w:lvl>
+    <w:lvl w:ilvl="5" w:tplc="0419001B" w:tentative="1">
+      <w:start w:val="1"/>
+      <w:numFmt w:val="lowerRoman"/>
+      <w:lvlText w:val="%6."/>
+      <w:lvlJc w:val="right"/>
+      <w:pPr>
+        <w:ind w:left="4320" w:hanging="180"/>
+      </w:pPr>
+    </w:lvl>
+    <w:lvl w:ilvl="6" w:tplc="0419000F" w:tentative="1">
+      <w:start w:val="1"/>
+      <w:numFmt w:val="decimal"/>
+      <w:lvlText w:val="%7."/>
+      <w:lvlJc w:val="left"/>
+      <w:pPr>
+        <w:ind w:left="5040" w:hanging="360"/>
+      </w:pPr>
+    </w:lvl>
+    <w:lvl w:ilvl="7" w:tplc="04190019" w:tentative="1">
+      <w:start w:val="1"/>
+      <w:numFmt w:val="lowerLetter"/>
+      <w:lvlText w:val="%8."/>
+      <w:lvlJc w:val="left"/>
+      <w:pPr>
+        <w:ind w:left="5760" w:hanging="360"/>
+      </w:pPr>
+    </w:lvl>
+    <w:lvl w:ilvl="8" w:tplc="0419001B" w:tentative="1">
+      <w:start w:val="1"/>
+      <w:numFmt w:val="lowerRoman"/>
+      <w:lvlText w:val="%9."/>
+      <w:lvlJc w:val="right"/>
+      <w:pPr>
+        <w:ind w:left="6480" w:hanging="180"/>
+      </w:pPr>
+    </w:lvl>
+  </w:abstractNum>
   <w:num w:numId="1">
+    <w:abstractNumId w:val="1"/>
+  </w:num>
+  <w:num w:numId="2">
+    <w:abstractNumId w:val="4"/>
+  </w:num>
+  <w:num w:numId="3">
+    <w:abstractNumId w:val="6"/>
+  </w:num>
+  <w:num w:numId="4">
+    <w:abstractNumId w:val="2"/>
+  </w:num>
+  <w:num w:numId="5">
     <w:abstractNumId w:val="0"/>
   </w:num>
-  <w:num w:numId="2">
-    <w:abstractNumId w:val="1"/>
+  <w:num w:numId="6">
+    <w:abstractNumId w:val="5"/>
+  </w:num>
+  <w:num w:numId="7">
+    <w:abstractNumId w:val="3"/>
   </w:num>
 </w:numbering>
 </file>
 
 <file path=word/styles.xml><?xml version="1.0" encoding="utf-8"?>
-<w:styles xmlns:mc="http://schemas.openxmlformats.org/markup-compatibility/2006" xmlns:r="http://schemas.openxmlformats.org/officeDocument/2006/relationships" xmlns:w="http://schemas.openxmlformats.org/wordprocessingml/2006/main" xmlns:w14="http://schemas.microsoft.com/office/word/2010/wordml" xmlns:w15="http://schemas.microsoft.com/office/word/2012/wordml" xmlns:w16cex="http://schemas.microsoft.com/office/word/2018/wordml/cex" xmlns:w16cid="http://schemas.microsoft.com/office/word/2016/wordml/cid" xmlns:w16="http://schemas.microsoft.com/office/word/2018/wordml" xmlns:w16sdtdh="http://schemas.microsoft.com/office/word/2020/wordml/sdtdatahash" xmlns:w16se="http://schemas.microsoft.com/office/word/2015/wordml/symex" mc:Ignorable="w14 w15 w16se w16cid w16 w16cex w16sdtdh">
+<w:styles xmlns:mc="http://schemas.openxmlformats.org/markup-compatibility/2006" xmlns:r="http://schemas.openxmlformats.org/officeDocument/2006/relationships" xmlns:w="http://schemas.openxmlformats.org/wordprocessingml/2006/main" xmlns:w14="http://schemas.microsoft.com/office/word/2010/wordml" xmlns:w15="http://schemas.microsoft.com/office/word/2012/wordml" xmlns:w16cex="http://schemas.microsoft.com/office/word/2018/wordml/cex" xmlns:w16cid="http://schemas.microsoft.com/office/word/2016/wordml/cid" xmlns:w16="http://schemas.microsoft.com/office/word/2018/wordml" xmlns:w16se="http://schemas.microsoft.com/office/word/2015/wordml/symex" mc:Ignorable="w14 w15 w16se w16cid w16 w16cex">
   <w:docDefaults>
     <w:rPrDefault>
       <w:rPr>
@@ -1232,15 +1572,15 @@
     <w:lsdException w:name="Unresolved Mention" w:semiHidden="1" w:unhideWhenUsed="1"/>
     <w:lsdException w:name="Smart Link" w:semiHidden="1" w:unhideWhenUsed="1"/>
   </w:latentStyles>
-  <w:style w:type="paragraph" w:default="1" w:styleId="Normal">
+  <w:style w:type="paragraph" w:default="1" w:styleId="a">
     <w:name w:val="Normal"/>
     <w:qFormat/>
   </w:style>
-  <w:style w:type="paragraph" w:styleId="Heading1">
+  <w:style w:type="paragraph" w:styleId="1">
     <w:name w:val="heading 1"/>
-    <w:basedOn w:val="Normal"/>
-    <w:next w:val="Normal"/>
-    <w:link w:val="Heading1Char"/>
+    <w:basedOn w:val="a"/>
+    <w:next w:val="a"/>
+    <w:link w:val="10"/>
     <w:uiPriority w:val="9"/>
     <w:qFormat/>
     <w:rsid w:val="005B5987"/>
@@ -1257,11 +1597,11 @@
       <w:szCs w:val="40"/>
     </w:rPr>
   </w:style>
-  <w:style w:type="paragraph" w:styleId="Heading2">
+  <w:style w:type="paragraph" w:styleId="2">
     <w:name w:val="heading 2"/>
-    <w:basedOn w:val="Normal"/>
-    <w:next w:val="Normal"/>
-    <w:link w:val="Heading2Char"/>
+    <w:basedOn w:val="a"/>
+    <w:next w:val="a"/>
+    <w:link w:val="20"/>
     <w:uiPriority w:val="9"/>
     <w:semiHidden/>
     <w:unhideWhenUsed/>
@@ -1280,11 +1620,11 @@
       <w:szCs w:val="32"/>
     </w:rPr>
   </w:style>
-  <w:style w:type="paragraph" w:styleId="Heading3">
+  <w:style w:type="paragraph" w:styleId="3">
     <w:name w:val="heading 3"/>
-    <w:basedOn w:val="Normal"/>
-    <w:next w:val="Normal"/>
-    <w:link w:val="Heading3Char"/>
+    <w:basedOn w:val="a"/>
+    <w:next w:val="a"/>
+    <w:link w:val="30"/>
     <w:uiPriority w:val="9"/>
     <w:semiHidden/>
     <w:unhideWhenUsed/>
@@ -1301,11 +1641,11 @@
       <w:color w:val="2F5496" w:themeColor="accent1" w:themeShade="BF"/>
     </w:rPr>
   </w:style>
-  <w:style w:type="paragraph" w:styleId="Heading4">
+  <w:style w:type="paragraph" w:styleId="4">
     <w:name w:val="heading 4"/>
-    <w:basedOn w:val="Normal"/>
-    <w:next w:val="Normal"/>
-    <w:link w:val="Heading4Char"/>
+    <w:basedOn w:val="a"/>
+    <w:next w:val="a"/>
+    <w:link w:val="40"/>
     <w:uiPriority w:val="9"/>
     <w:semiHidden/>
     <w:unhideWhenUsed/>
@@ -1324,11 +1664,11 @@
       <w:color w:val="2F5496" w:themeColor="accent1" w:themeShade="BF"/>
     </w:rPr>
   </w:style>
-  <w:style w:type="paragraph" w:styleId="Heading5">
+  <w:style w:type="paragraph" w:styleId="5">
     <w:name w:val="heading 5"/>
-    <w:basedOn w:val="Normal"/>
-    <w:next w:val="Normal"/>
-    <w:link w:val="Heading5Char"/>
+    <w:basedOn w:val="a"/>
+    <w:next w:val="a"/>
+    <w:link w:val="50"/>
     <w:uiPriority w:val="9"/>
     <w:semiHidden/>
     <w:unhideWhenUsed/>
@@ -1345,11 +1685,11 @@
       <w:color w:val="2F5496" w:themeColor="accent1" w:themeShade="BF"/>
     </w:rPr>
   </w:style>
-  <w:style w:type="paragraph" w:styleId="Heading6">
+  <w:style w:type="paragraph" w:styleId="6">
     <w:name w:val="heading 6"/>
-    <w:basedOn w:val="Normal"/>
-    <w:next w:val="Normal"/>
-    <w:link w:val="Heading6Char"/>
+    <w:basedOn w:val="a"/>
+    <w:next w:val="a"/>
+    <w:link w:val="60"/>
     <w:uiPriority w:val="9"/>
     <w:semiHidden/>
     <w:unhideWhenUsed/>
@@ -1368,11 +1708,11 @@
       <w:color w:val="595959" w:themeColor="text1" w:themeTint="A6"/>
     </w:rPr>
   </w:style>
-  <w:style w:type="paragraph" w:styleId="Heading7">
+  <w:style w:type="paragraph" w:styleId="7">
     <w:name w:val="heading 7"/>
-    <w:basedOn w:val="Normal"/>
-    <w:next w:val="Normal"/>
-    <w:link w:val="Heading7Char"/>
+    <w:basedOn w:val="a"/>
+    <w:next w:val="a"/>
+    <w:link w:val="70"/>
     <w:uiPriority w:val="9"/>
     <w:semiHidden/>
     <w:unhideWhenUsed/>
@@ -1389,11 +1729,11 @@
       <w:color w:val="595959" w:themeColor="text1" w:themeTint="A6"/>
     </w:rPr>
   </w:style>
-  <w:style w:type="paragraph" w:styleId="Heading8">
+  <w:style w:type="paragraph" w:styleId="8">
     <w:name w:val="heading 8"/>
-    <w:basedOn w:val="Normal"/>
-    <w:next w:val="Normal"/>
-    <w:link w:val="Heading8Char"/>
+    <w:basedOn w:val="a"/>
+    <w:next w:val="a"/>
+    <w:link w:val="80"/>
     <w:uiPriority w:val="9"/>
     <w:semiHidden/>
     <w:unhideWhenUsed/>
@@ -1412,11 +1752,11 @@
       <w:color w:val="272727" w:themeColor="text1" w:themeTint="D8"/>
     </w:rPr>
   </w:style>
-  <w:style w:type="paragraph" w:styleId="Heading9">
+  <w:style w:type="paragraph" w:styleId="9">
     <w:name w:val="heading 9"/>
-    <w:basedOn w:val="Normal"/>
-    <w:next w:val="Normal"/>
-    <w:link w:val="Heading9Char"/>
+    <w:basedOn w:val="a"/>
+    <w:next w:val="a"/>
+    <w:link w:val="90"/>
     <w:uiPriority w:val="9"/>
     <w:semiHidden/>
     <w:unhideWhenUsed/>
@@ -1433,13 +1773,13 @@
       <w:color w:val="272727" w:themeColor="text1" w:themeTint="D8"/>
     </w:rPr>
   </w:style>
-  <w:style w:type="character" w:default="1" w:styleId="DefaultParagraphFont">
+  <w:style w:type="character" w:default="1" w:styleId="a0">
     <w:name w:val="Default Paragraph Font"/>
     <w:uiPriority w:val="1"/>
     <w:semiHidden/>
     <w:unhideWhenUsed/>
   </w:style>
-  <w:style w:type="table" w:default="1" w:styleId="TableNormal">
+  <w:style w:type="table" w:default="1" w:styleId="a1">
     <w:name w:val="Normal Table"/>
     <w:uiPriority w:val="99"/>
     <w:semiHidden/>
@@ -1454,16 +1794,16 @@
       </w:tblCellMar>
     </w:tblPr>
   </w:style>
-  <w:style w:type="numbering" w:default="1" w:styleId="NoList">
+  <w:style w:type="numbering" w:default="1" w:styleId="a2">
     <w:name w:val="No List"/>
     <w:uiPriority w:val="99"/>
     <w:semiHidden/>
     <w:unhideWhenUsed/>
   </w:style>
-  <w:style w:type="character" w:customStyle="1" w:styleId="Heading1Char">
-    <w:name w:val="Heading 1 Char"/>
-    <w:basedOn w:val="DefaultParagraphFont"/>
-    <w:link w:val="Heading1"/>
+  <w:style w:type="character" w:customStyle="1" w:styleId="10">
+    <w:name w:val="Заголовок 1 Знак"/>
+    <w:basedOn w:val="a0"/>
+    <w:link w:val="1"/>
     <w:uiPriority w:val="9"/>
     <w:rsid w:val="005B5987"/>
     <w:rPr>
@@ -1473,10 +1813,10 @@
       <w:szCs w:val="40"/>
     </w:rPr>
   </w:style>
-  <w:style w:type="character" w:customStyle="1" w:styleId="Heading2Char">
-    <w:name w:val="Heading 2 Char"/>
-    <w:basedOn w:val="DefaultParagraphFont"/>
-    <w:link w:val="Heading2"/>
+  <w:style w:type="character" w:customStyle="1" w:styleId="20">
+    <w:name w:val="Заголовок 2 Знак"/>
+    <w:basedOn w:val="a0"/>
+    <w:link w:val="2"/>
     <w:uiPriority w:val="9"/>
     <w:semiHidden/>
     <w:rsid w:val="005B5987"/>
@@ -1487,10 +1827,10 @@
       <w:szCs w:val="32"/>
     </w:rPr>
   </w:style>
-  <w:style w:type="character" w:customStyle="1" w:styleId="Heading3Char">
-    <w:name w:val="Heading 3 Char"/>
-    <w:basedOn w:val="DefaultParagraphFont"/>
-    <w:link w:val="Heading3"/>
+  <w:style w:type="character" w:customStyle="1" w:styleId="30">
+    <w:name w:val="Заголовок 3 Знак"/>
+    <w:basedOn w:val="a0"/>
+    <w:link w:val="3"/>
     <w:uiPriority w:val="9"/>
     <w:semiHidden/>
     <w:rsid w:val="005B5987"/>
@@ -1499,10 +1839,10 @@
       <w:color w:val="2F5496" w:themeColor="accent1" w:themeShade="BF"/>
     </w:rPr>
   </w:style>
-  <w:style w:type="character" w:customStyle="1" w:styleId="Heading4Char">
-    <w:name w:val="Heading 4 Char"/>
-    <w:basedOn w:val="DefaultParagraphFont"/>
-    <w:link w:val="Heading4"/>
+  <w:style w:type="character" w:customStyle="1" w:styleId="40">
+    <w:name w:val="Заголовок 4 Знак"/>
+    <w:basedOn w:val="a0"/>
+    <w:link w:val="4"/>
     <w:uiPriority w:val="9"/>
     <w:semiHidden/>
     <w:rsid w:val="005B5987"/>
@@ -1513,10 +1853,10 @@
       <w:color w:val="2F5496" w:themeColor="accent1" w:themeShade="BF"/>
     </w:rPr>
   </w:style>
-  <w:style w:type="character" w:customStyle="1" w:styleId="Heading5Char">
-    <w:name w:val="Heading 5 Char"/>
-    <w:basedOn w:val="DefaultParagraphFont"/>
-    <w:link w:val="Heading5"/>
+  <w:style w:type="character" w:customStyle="1" w:styleId="50">
+    <w:name w:val="Заголовок 5 Знак"/>
+    <w:basedOn w:val="a0"/>
+    <w:link w:val="5"/>
     <w:uiPriority w:val="9"/>
     <w:semiHidden/>
     <w:rsid w:val="005B5987"/>
@@ -1525,10 +1865,10 @@
       <w:color w:val="2F5496" w:themeColor="accent1" w:themeShade="BF"/>
     </w:rPr>
   </w:style>
-  <w:style w:type="character" w:customStyle="1" w:styleId="Heading6Char">
-    <w:name w:val="Heading 6 Char"/>
-    <w:basedOn w:val="DefaultParagraphFont"/>
-    <w:link w:val="Heading6"/>
+  <w:style w:type="character" w:customStyle="1" w:styleId="60">
+    <w:name w:val="Заголовок 6 Знак"/>
+    <w:basedOn w:val="a0"/>
+    <w:link w:val="6"/>
     <w:uiPriority w:val="9"/>
     <w:semiHidden/>
     <w:rsid w:val="005B5987"/>
@@ -1539,10 +1879,10 @@
       <w:color w:val="595959" w:themeColor="text1" w:themeTint="A6"/>
     </w:rPr>
   </w:style>
-  <w:style w:type="character" w:customStyle="1" w:styleId="Heading7Char">
-    <w:name w:val="Heading 7 Char"/>
-    <w:basedOn w:val="DefaultParagraphFont"/>
-    <w:link w:val="Heading7"/>
+  <w:style w:type="character" w:customStyle="1" w:styleId="70">
+    <w:name w:val="Заголовок 7 Знак"/>
+    <w:basedOn w:val="a0"/>
+    <w:link w:val="7"/>
     <w:uiPriority w:val="9"/>
     <w:semiHidden/>
     <w:rsid w:val="005B5987"/>
@@ -1551,10 +1891,10 @@
       <w:color w:val="595959" w:themeColor="text1" w:themeTint="A6"/>
     </w:rPr>
   </w:style>
-  <w:style w:type="character" w:customStyle="1" w:styleId="Heading8Char">
-    <w:name w:val="Heading 8 Char"/>
-    <w:basedOn w:val="DefaultParagraphFont"/>
-    <w:link w:val="Heading8"/>
+  <w:style w:type="character" w:customStyle="1" w:styleId="80">
+    <w:name w:val="Заголовок 8 Знак"/>
+    <w:basedOn w:val="a0"/>
+    <w:link w:val="8"/>
     <w:uiPriority w:val="9"/>
     <w:semiHidden/>
     <w:rsid w:val="005B5987"/>
@@ -1565,10 +1905,10 @@
       <w:color w:val="272727" w:themeColor="text1" w:themeTint="D8"/>
     </w:rPr>
   </w:style>
-  <w:style w:type="character" w:customStyle="1" w:styleId="Heading9Char">
-    <w:name w:val="Heading 9 Char"/>
-    <w:basedOn w:val="DefaultParagraphFont"/>
-    <w:link w:val="Heading9"/>
+  <w:style w:type="character" w:customStyle="1" w:styleId="90">
+    <w:name w:val="Заголовок 9 Знак"/>
+    <w:basedOn w:val="a0"/>
+    <w:link w:val="9"/>
     <w:uiPriority w:val="9"/>
     <w:semiHidden/>
     <w:rsid w:val="005B5987"/>
@@ -1577,11 +1917,11 @@
       <w:color w:val="272727" w:themeColor="text1" w:themeTint="D8"/>
     </w:rPr>
   </w:style>
-  <w:style w:type="paragraph" w:styleId="Title">
+  <w:style w:type="paragraph" w:styleId="a3">
     <w:name w:val="Title"/>
-    <w:basedOn w:val="Normal"/>
-    <w:next w:val="Normal"/>
-    <w:link w:val="TitleChar"/>
+    <w:basedOn w:val="a"/>
+    <w:next w:val="a"/>
+    <w:link w:val="a4"/>
     <w:uiPriority w:val="10"/>
     <w:qFormat/>
     <w:rsid w:val="005B5987"/>
@@ -1597,10 +1937,10 @@
       <w:szCs w:val="56"/>
     </w:rPr>
   </w:style>
-  <w:style w:type="character" w:customStyle="1" w:styleId="TitleChar">
-    <w:name w:val="Title Char"/>
-    <w:basedOn w:val="DefaultParagraphFont"/>
-    <w:link w:val="Title"/>
+  <w:style w:type="character" w:customStyle="1" w:styleId="a4">
+    <w:name w:val="Заголовок Знак"/>
+    <w:basedOn w:val="a0"/>
+    <w:link w:val="a3"/>
     <w:uiPriority w:val="10"/>
     <w:rsid w:val="005B5987"/>
     <w:rPr>
@@ -1611,11 +1951,11 @@
       <w:szCs w:val="56"/>
     </w:rPr>
   </w:style>
-  <w:style w:type="paragraph" w:styleId="Subtitle">
+  <w:style w:type="paragraph" w:styleId="a5">
     <w:name w:val="Subtitle"/>
-    <w:basedOn w:val="Normal"/>
-    <w:next w:val="Normal"/>
-    <w:link w:val="SubtitleChar"/>
+    <w:basedOn w:val="a"/>
+    <w:next w:val="a"/>
+    <w:link w:val="a6"/>
     <w:uiPriority w:val="11"/>
     <w:qFormat/>
     <w:rsid w:val="005B5987"/>
@@ -1630,10 +1970,10 @@
       <w:spacing w:val="15"/>
     </w:rPr>
   </w:style>
-  <w:style w:type="character" w:customStyle="1" w:styleId="SubtitleChar">
-    <w:name w:val="Subtitle Char"/>
-    <w:basedOn w:val="DefaultParagraphFont"/>
-    <w:link w:val="Subtitle"/>
+  <w:style w:type="character" w:customStyle="1" w:styleId="a6">
+    <w:name w:val="Подзаголовок Знак"/>
+    <w:basedOn w:val="a0"/>
+    <w:link w:val="a5"/>
     <w:uiPriority w:val="11"/>
     <w:rsid w:val="005B5987"/>
     <w:rPr>
@@ -1642,11 +1982,11 @@
       <w:spacing w:val="15"/>
     </w:rPr>
   </w:style>
-  <w:style w:type="paragraph" w:styleId="Quote">
+  <w:style w:type="paragraph" w:styleId="21">
     <w:name w:val="Quote"/>
-    <w:basedOn w:val="Normal"/>
-    <w:next w:val="Normal"/>
-    <w:link w:val="QuoteChar"/>
+    <w:basedOn w:val="a"/>
+    <w:next w:val="a"/>
+    <w:link w:val="22"/>
     <w:uiPriority w:val="29"/>
     <w:qFormat/>
     <w:rsid w:val="005B5987"/>
@@ -1660,10 +2000,10 @@
       <w:color w:val="404040" w:themeColor="text1" w:themeTint="BF"/>
     </w:rPr>
   </w:style>
-  <w:style w:type="character" w:customStyle="1" w:styleId="QuoteChar">
-    <w:name w:val="Quote Char"/>
-    <w:basedOn w:val="DefaultParagraphFont"/>
-    <w:link w:val="Quote"/>
+  <w:style w:type="character" w:customStyle="1" w:styleId="22">
+    <w:name w:val="Цитата 2 Знак"/>
+    <w:basedOn w:val="a0"/>
+    <w:link w:val="21"/>
     <w:uiPriority w:val="29"/>
     <w:rsid w:val="005B5987"/>
     <w:rPr>
@@ -1672,9 +2012,9 @@
       <w:color w:val="404040" w:themeColor="text1" w:themeTint="BF"/>
     </w:rPr>
   </w:style>
-  <w:style w:type="paragraph" w:styleId="ListParagraph">
+  <w:style w:type="paragraph" w:styleId="a7">
     <w:name w:val="List Paragraph"/>
-    <w:basedOn w:val="Normal"/>
+    <w:basedOn w:val="a"/>
     <w:uiPriority w:val="34"/>
     <w:qFormat/>
     <w:rsid w:val="005B5987"/>
@@ -1683,9 +2023,9 @@
       <w:contextualSpacing/>
     </w:pPr>
   </w:style>
-  <w:style w:type="character" w:styleId="IntenseEmphasis">
+  <w:style w:type="character" w:styleId="a8">
     <w:name w:val="Intense Emphasis"/>
-    <w:basedOn w:val="DefaultParagraphFont"/>
+    <w:basedOn w:val="a0"/>
     <w:uiPriority w:val="21"/>
     <w:qFormat/>
     <w:rsid w:val="005B5987"/>
@@ -1695,11 +2035,11 @@
       <w:color w:val="2F5496" w:themeColor="accent1" w:themeShade="BF"/>
     </w:rPr>
   </w:style>
-  <w:style w:type="paragraph" w:styleId="IntenseQuote">
+  <w:style w:type="paragraph" w:styleId="a9">
     <w:name w:val="Intense Quote"/>
-    <w:basedOn w:val="Normal"/>
-    <w:next w:val="Normal"/>
-    <w:link w:val="IntenseQuoteChar"/>
+    <w:basedOn w:val="a"/>
+    <w:next w:val="a"/>
+    <w:link w:val="aa"/>
     <w:uiPriority w:val="30"/>
     <w:qFormat/>
     <w:rsid w:val="005B5987"/>
@@ -1718,10 +2058,10 @@
       <w:color w:val="2F5496" w:themeColor="accent1" w:themeShade="BF"/>
     </w:rPr>
   </w:style>
-  <w:style w:type="character" w:customStyle="1" w:styleId="IntenseQuoteChar">
-    <w:name w:val="Intense Quote Char"/>
-    <w:basedOn w:val="DefaultParagraphFont"/>
-    <w:link w:val="IntenseQuote"/>
+  <w:style w:type="character" w:customStyle="1" w:styleId="aa">
+    <w:name w:val="Выделенная цитата Знак"/>
+    <w:basedOn w:val="a0"/>
+    <w:link w:val="a9"/>
     <w:uiPriority w:val="30"/>
     <w:rsid w:val="005B5987"/>
     <w:rPr>
@@ -1730,9 +2070,9 @@
       <w:color w:val="2F5496" w:themeColor="accent1" w:themeShade="BF"/>
     </w:rPr>
   </w:style>
-  <w:style w:type="character" w:styleId="IntenseReference">
+  <w:style w:type="character" w:styleId="ab">
     <w:name w:val="Intense Reference"/>
-    <w:basedOn w:val="DefaultParagraphFont"/>
+    <w:basedOn w:val="a0"/>
     <w:uiPriority w:val="32"/>
     <w:qFormat/>
     <w:rsid w:val="005B5987"/>
@@ -1742,6 +2082,96 @@
       <w:smallCaps/>
       <w:color w:val="2F5496" w:themeColor="accent1" w:themeShade="BF"/>
       <w:spacing w:val="5"/>
+    </w:rPr>
+  </w:style>
+  <w:style w:type="paragraph" w:styleId="ac">
+    <w:name w:val="Balloon Text"/>
+    <w:basedOn w:val="a"/>
+    <w:link w:val="ad"/>
+    <w:uiPriority w:val="99"/>
+    <w:semiHidden/>
+    <w:unhideWhenUsed/>
+    <w:rsid w:val="007B28CA"/>
+    <w:pPr>
+      <w:spacing w:after="0" w:line="240" w:lineRule="auto"/>
+    </w:pPr>
+    <w:rPr>
+      <w:rFonts w:ascii="Segoe UI" w:hAnsi="Segoe UI" w:cs="Segoe UI"/>
+      <w:sz w:val="18"/>
+      <w:szCs w:val="18"/>
+    </w:rPr>
+  </w:style>
+  <w:style w:type="character" w:customStyle="1" w:styleId="ad">
+    <w:name w:val="Текст выноски Знак"/>
+    <w:basedOn w:val="a0"/>
+    <w:link w:val="ac"/>
+    <w:uiPriority w:val="99"/>
+    <w:semiHidden/>
+    <w:rsid w:val="007B28CA"/>
+    <w:rPr>
+      <w:rFonts w:ascii="Segoe UI" w:hAnsi="Segoe UI" w:cs="Segoe UI"/>
+      <w:sz w:val="18"/>
+      <w:szCs w:val="18"/>
+    </w:rPr>
+  </w:style>
+  <w:style w:type="paragraph" w:styleId="ae">
+    <w:name w:val="header"/>
+    <w:basedOn w:val="a"/>
+    <w:link w:val="af"/>
+    <w:uiPriority w:val="99"/>
+    <w:unhideWhenUsed/>
+    <w:rsid w:val="007B28CA"/>
+    <w:pPr>
+      <w:tabs>
+        <w:tab w:val="center" w:pos="4677"/>
+        <w:tab w:val="right" w:pos="9355"/>
+      </w:tabs>
+      <w:spacing w:after="0" w:line="240" w:lineRule="auto"/>
+    </w:pPr>
+  </w:style>
+  <w:style w:type="character" w:customStyle="1" w:styleId="af">
+    <w:name w:val="Верхний колонтитул Знак"/>
+    <w:basedOn w:val="a0"/>
+    <w:link w:val="ae"/>
+    <w:uiPriority w:val="99"/>
+    <w:rsid w:val="007B28CA"/>
+  </w:style>
+  <w:style w:type="paragraph" w:styleId="af0">
+    <w:name w:val="footer"/>
+    <w:basedOn w:val="a"/>
+    <w:link w:val="af1"/>
+    <w:uiPriority w:val="99"/>
+    <w:unhideWhenUsed/>
+    <w:rsid w:val="007B28CA"/>
+    <w:pPr>
+      <w:tabs>
+        <w:tab w:val="center" w:pos="4677"/>
+        <w:tab w:val="right" w:pos="9355"/>
+      </w:tabs>
+      <w:spacing w:after="0" w:line="240" w:lineRule="auto"/>
+    </w:pPr>
+  </w:style>
+  <w:style w:type="character" w:customStyle="1" w:styleId="af1">
+    <w:name w:val="Нижний колонтитул Знак"/>
+    <w:basedOn w:val="a0"/>
+    <w:link w:val="af0"/>
+    <w:uiPriority w:val="99"/>
+    <w:rsid w:val="007B28CA"/>
+  </w:style>
+  <w:style w:type="paragraph" w:customStyle="1" w:styleId="-">
+    <w:name w:val="Основной текст - ТЗ"/>
+    <w:basedOn w:val="a"/>
+    <w:qFormat/>
+    <w:rsid w:val="005C24A3"/>
+    <w:pPr>
+      <w:spacing w:after="0" w:line="360" w:lineRule="auto"/>
+      <w:ind w:firstLine="709"/>
+      <w:jc w:val="both"/>
+    </w:pPr>
+    <w:rPr>
+      <w:rFonts w:eastAsia="Times New Roman"/>
+      <w:szCs w:val="24"/>
+      <w:lang w:val="ru-RU" w:eastAsia="ru-RU"/>
     </w:rPr>
   </w:style>
 </w:styles>
@@ -2040,4 +2470,16 @@
     </a:ext>
   </a:extLst>
 </a:theme>
+</file>
+
+<file path=customXml/item1.xml><?xml version="1.0" encoding="utf-8"?>
+<b:Sources xmlns:b="http://schemas.openxmlformats.org/officeDocument/2006/bibliography" xmlns="http://schemas.openxmlformats.org/officeDocument/2006/bibliography" SelectedStyle="\apasixtheditionofficeonline.xsl" StyleName="APA" Version="6"/>
+</file>
+
+<file path=customXml/itemProps1.xml><?xml version="1.0" encoding="utf-8"?>
+<ds:datastoreItem xmlns:ds="http://schemas.openxmlformats.org/officeDocument/2006/customXml" ds:itemID="{C6894E51-EDCC-47E5-992E-79A5DCCB0BD0}">
+  <ds:schemaRefs>
+    <ds:schemaRef ds:uri="http://schemas.openxmlformats.org/officeDocument/2006/bibliography"/>
+  </ds:schemaRefs>
+</ds:datastoreItem>
 </file>
</xml_diff>